<commit_message>
30/11/2025(Điều chỉnh bài báo cáo)
</commit_message>
<xml_diff>
--- a/BaiBaoCaoDoAn18_QuanLyBaiHat.docx
+++ b/BaiBaoCaoDoAn18_QuanLyBaiHat.docx
@@ -816,9 +816,8 @@
               <w:rFonts w:asciiTheme="minorHAnsi" w:eastAsiaTheme="minorEastAsia" w:hAnsiTheme="minorHAnsi" w:cstheme="minorBidi"/>
               <w:noProof/>
               <w:kern w:val="2"/>
-              <w:sz w:val="24"/>
-              <w:szCs w:val="24"/>
-              <w:lang w:val="vi-VN" w:eastAsia="vi-VN"/>
+              <w:sz w:val="22"/>
+              <w:szCs w:val="22"/>
               <w14:ligatures w14:val="standardContextual"/>
             </w:rPr>
           </w:pPr>
@@ -831,7 +830,7 @@
           <w:r>
             <w:fldChar w:fldCharType="separate"/>
           </w:r>
-          <w:hyperlink w:anchor="_Toc215351127" w:history="1">
+          <w:hyperlink w:anchor="_Toc215386903" w:history="1">
             <w:r>
               <w:rPr>
                 <w:rStyle w:val="Siuktni"/>
@@ -859,82 +858,7 @@
                 <w:noProof/>
                 <w:webHidden/>
               </w:rPr>
-              <w:instrText xml:space="preserve"> PAGEREF _Toc215351127 \h </w:instrText>
-            </w:r>
-            <w:r>
-              <w:rPr>
-                <w:noProof/>
-                <w:webHidden/>
-              </w:rPr>
-            </w:r>
-            <w:r>
-              <w:rPr>
-                <w:noProof/>
-                <w:webHidden/>
-              </w:rPr>
-              <w:fldChar w:fldCharType="separate"/>
-            </w:r>
-            <w:r>
-              <w:rPr>
-                <w:noProof/>
-                <w:webHidden/>
-              </w:rPr>
-              <w:t>1</w:t>
-            </w:r>
-            <w:r>
-              <w:rPr>
-                <w:noProof/>
-                <w:webHidden/>
-              </w:rPr>
-              <w:fldChar w:fldCharType="end"/>
-            </w:r>
-          </w:hyperlink>
-        </w:p>
-        <w:p>
-          <w:pPr>
-            <w:pStyle w:val="Mucluc1"/>
-            <w:tabs>
-              <w:tab w:val="right" w:leader="dot" w:pos="8211"/>
-            </w:tabs>
-            <w:rPr>
-              <w:rFonts w:asciiTheme="minorHAnsi" w:eastAsiaTheme="minorEastAsia" w:hAnsiTheme="minorHAnsi" w:cstheme="minorBidi"/>
-              <w:noProof/>
-              <w:kern w:val="2"/>
-              <w:sz w:val="24"/>
-              <w:szCs w:val="24"/>
-              <w:lang w:val="vi-VN" w:eastAsia="vi-VN"/>
-              <w14:ligatures w14:val="standardContextual"/>
-            </w:rPr>
-          </w:pPr>
-          <w:hyperlink w:anchor="_Toc215351128" w:history="1">
-            <w:r>
-              <w:rPr>
-                <w:rStyle w:val="Siuktni"/>
-                <w:noProof/>
-                <w:lang w:val="vi-VN"/>
-              </w:rPr>
-              <w:t>2. Tổng quan và cơ sở lý thuyết</w:t>
-            </w:r>
-            <w:r>
-              <w:rPr>
-                <w:noProof/>
-                <w:webHidden/>
-              </w:rPr>
-              <w:tab/>
-            </w:r>
-            <w:r>
-              <w:rPr>
-                <w:noProof/>
-                <w:webHidden/>
-              </w:rPr>
-              <w:fldChar w:fldCharType="begin"/>
-            </w:r>
-            <w:r>
-              <w:rPr>
-                <w:noProof/>
-                <w:webHidden/>
-              </w:rPr>
-              <w:instrText xml:space="preserve"> PAGEREF _Toc215351128 \h </w:instrText>
+              <w:instrText xml:space="preserve"> PAGEREF _Toc215386903 \h </w:instrText>
             </w:r>
             <w:r>
               <w:rPr>
@@ -975,19 +899,26 @@
               <w:rFonts w:asciiTheme="minorHAnsi" w:eastAsiaTheme="minorEastAsia" w:hAnsiTheme="minorHAnsi" w:cstheme="minorBidi"/>
               <w:noProof/>
               <w:kern w:val="2"/>
-              <w:sz w:val="24"/>
-              <w:szCs w:val="24"/>
-              <w:lang w:val="vi-VN" w:eastAsia="vi-VN"/>
+              <w:sz w:val="22"/>
+              <w:szCs w:val="22"/>
               <w14:ligatures w14:val="standardContextual"/>
             </w:rPr>
           </w:pPr>
-          <w:hyperlink w:anchor="_Toc215351129" w:history="1">
+          <w:hyperlink w:anchor="_Toc215386904" w:history="1">
+            <w:r>
+              <w:rPr>
+                <w:rStyle w:val="Siuktni"/>
+                <w:bCs/>
+                <w:noProof/>
+              </w:rPr>
+              <w:t>1.1</w:t>
+            </w:r>
             <w:r>
               <w:rPr>
                 <w:rStyle w:val="Siuktni"/>
                 <w:noProof/>
               </w:rPr>
-              <w:t xml:space="preserve">2.1 </w:t>
+              <w:t xml:space="preserve"> </w:t>
             </w:r>
             <w:r>
               <w:rPr>
@@ -995,7 +926,7 @@
                 <w:noProof/>
                 <w:lang w:val="vi-VN"/>
               </w:rPr>
-              <w:t>Đặt bối cảnh xuất hiện vấn đề:</w:t>
+              <w:t>Tính cần thiết của đề tài:</w:t>
             </w:r>
             <w:r>
               <w:rPr>
@@ -1016,7 +947,7 @@
                 <w:noProof/>
                 <w:webHidden/>
               </w:rPr>
-              <w:instrText xml:space="preserve"> PAGEREF _Toc215351129 \h </w:instrText>
+              <w:instrText xml:space="preserve"> PAGEREF _Toc215386904 \h </w:instrText>
             </w:r>
             <w:r>
               <w:rPr>
@@ -1057,13 +988,248 @@
               <w:rFonts w:asciiTheme="minorHAnsi" w:eastAsiaTheme="minorEastAsia" w:hAnsiTheme="minorHAnsi" w:cstheme="minorBidi"/>
               <w:noProof/>
               <w:kern w:val="2"/>
-              <w:sz w:val="24"/>
-              <w:szCs w:val="24"/>
-              <w:lang w:val="vi-VN" w:eastAsia="vi-VN"/>
+              <w:sz w:val="22"/>
+              <w:szCs w:val="22"/>
               <w14:ligatures w14:val="standardContextual"/>
             </w:rPr>
           </w:pPr>
-          <w:hyperlink w:anchor="_Toc215351130" w:history="1">
+          <w:hyperlink w:anchor="_Toc215386905" w:history="1">
+            <w:r>
+              <w:rPr>
+                <w:rStyle w:val="Siuktni"/>
+                <w:noProof/>
+              </w:rPr>
+              <w:t xml:space="preserve">1.2 </w:t>
+            </w:r>
+            <w:r>
+              <w:rPr>
+                <w:rStyle w:val="Siuktni"/>
+                <w:noProof/>
+                <w:lang w:val="vi-VN"/>
+              </w:rPr>
+              <w:t>Mục tiêu nghiên cứu của đề tài:</w:t>
+            </w:r>
+            <w:r>
+              <w:rPr>
+                <w:noProof/>
+                <w:webHidden/>
+              </w:rPr>
+              <w:tab/>
+            </w:r>
+            <w:r>
+              <w:rPr>
+                <w:noProof/>
+                <w:webHidden/>
+              </w:rPr>
+              <w:fldChar w:fldCharType="begin"/>
+            </w:r>
+            <w:r>
+              <w:rPr>
+                <w:noProof/>
+                <w:webHidden/>
+              </w:rPr>
+              <w:instrText xml:space="preserve"> PAGEREF _Toc215386905 \h </w:instrText>
+            </w:r>
+            <w:r>
+              <w:rPr>
+                <w:noProof/>
+                <w:webHidden/>
+              </w:rPr>
+            </w:r>
+            <w:r>
+              <w:rPr>
+                <w:noProof/>
+                <w:webHidden/>
+              </w:rPr>
+              <w:fldChar w:fldCharType="separate"/>
+            </w:r>
+            <w:r>
+              <w:rPr>
+                <w:noProof/>
+                <w:webHidden/>
+              </w:rPr>
+              <w:t>2</w:t>
+            </w:r>
+            <w:r>
+              <w:rPr>
+                <w:noProof/>
+                <w:webHidden/>
+              </w:rPr>
+              <w:fldChar w:fldCharType="end"/>
+            </w:r>
+          </w:hyperlink>
+        </w:p>
+        <w:p>
+          <w:pPr>
+            <w:pStyle w:val="Mucluc1"/>
+            <w:tabs>
+              <w:tab w:val="right" w:leader="dot" w:pos="8211"/>
+            </w:tabs>
+            <w:rPr>
+              <w:rFonts w:asciiTheme="minorHAnsi" w:eastAsiaTheme="minorEastAsia" w:hAnsiTheme="minorHAnsi" w:cstheme="minorBidi"/>
+              <w:noProof/>
+              <w:kern w:val="2"/>
+              <w:sz w:val="22"/>
+              <w:szCs w:val="22"/>
+              <w14:ligatures w14:val="standardContextual"/>
+            </w:rPr>
+          </w:pPr>
+          <w:hyperlink w:anchor="_Toc215386906" w:history="1">
+            <w:r>
+              <w:rPr>
+                <w:rStyle w:val="Siuktni"/>
+                <w:noProof/>
+                <w:lang w:val="vi-VN"/>
+              </w:rPr>
+              <w:t>2. Tổng quan và cơ sở lý thuyết</w:t>
+            </w:r>
+            <w:r>
+              <w:rPr>
+                <w:noProof/>
+                <w:webHidden/>
+              </w:rPr>
+              <w:tab/>
+            </w:r>
+            <w:r>
+              <w:rPr>
+                <w:noProof/>
+                <w:webHidden/>
+              </w:rPr>
+              <w:fldChar w:fldCharType="begin"/>
+            </w:r>
+            <w:r>
+              <w:rPr>
+                <w:noProof/>
+                <w:webHidden/>
+              </w:rPr>
+              <w:instrText xml:space="preserve"> PAGEREF _Toc215386906 \h </w:instrText>
+            </w:r>
+            <w:r>
+              <w:rPr>
+                <w:noProof/>
+                <w:webHidden/>
+              </w:rPr>
+            </w:r>
+            <w:r>
+              <w:rPr>
+                <w:noProof/>
+                <w:webHidden/>
+              </w:rPr>
+              <w:fldChar w:fldCharType="separate"/>
+            </w:r>
+            <w:r>
+              <w:rPr>
+                <w:noProof/>
+                <w:webHidden/>
+              </w:rPr>
+              <w:t>3</w:t>
+            </w:r>
+            <w:r>
+              <w:rPr>
+                <w:noProof/>
+                <w:webHidden/>
+              </w:rPr>
+              <w:fldChar w:fldCharType="end"/>
+            </w:r>
+          </w:hyperlink>
+        </w:p>
+        <w:p>
+          <w:pPr>
+            <w:pStyle w:val="Mucluc2"/>
+            <w:tabs>
+              <w:tab w:val="right" w:leader="dot" w:pos="8211"/>
+            </w:tabs>
+            <w:rPr>
+              <w:rFonts w:asciiTheme="minorHAnsi" w:eastAsiaTheme="minorEastAsia" w:hAnsiTheme="minorHAnsi" w:cstheme="minorBidi"/>
+              <w:noProof/>
+              <w:kern w:val="2"/>
+              <w:sz w:val="22"/>
+              <w:szCs w:val="22"/>
+              <w14:ligatures w14:val="standardContextual"/>
+            </w:rPr>
+          </w:pPr>
+          <w:hyperlink w:anchor="_Toc215386907" w:history="1">
+            <w:r>
+              <w:rPr>
+                <w:rStyle w:val="Siuktni"/>
+                <w:noProof/>
+              </w:rPr>
+              <w:t xml:space="preserve">2.1 </w:t>
+            </w:r>
+            <w:r>
+              <w:rPr>
+                <w:rStyle w:val="Siuktni"/>
+                <w:noProof/>
+                <w:lang w:val="vi-VN"/>
+              </w:rPr>
+              <w:t>Đặt bối cảnh xuất hiện vấn đề:</w:t>
+            </w:r>
+            <w:r>
+              <w:rPr>
+                <w:noProof/>
+                <w:webHidden/>
+              </w:rPr>
+              <w:tab/>
+            </w:r>
+            <w:r>
+              <w:rPr>
+                <w:noProof/>
+                <w:webHidden/>
+              </w:rPr>
+              <w:fldChar w:fldCharType="begin"/>
+            </w:r>
+            <w:r>
+              <w:rPr>
+                <w:noProof/>
+                <w:webHidden/>
+              </w:rPr>
+              <w:instrText xml:space="preserve"> PAGEREF _Toc215386907 \h </w:instrText>
+            </w:r>
+            <w:r>
+              <w:rPr>
+                <w:noProof/>
+                <w:webHidden/>
+              </w:rPr>
+            </w:r>
+            <w:r>
+              <w:rPr>
+                <w:noProof/>
+                <w:webHidden/>
+              </w:rPr>
+              <w:fldChar w:fldCharType="separate"/>
+            </w:r>
+            <w:r>
+              <w:rPr>
+                <w:noProof/>
+                <w:webHidden/>
+              </w:rPr>
+              <w:t>3</w:t>
+            </w:r>
+            <w:r>
+              <w:rPr>
+                <w:noProof/>
+                <w:webHidden/>
+              </w:rPr>
+              <w:fldChar w:fldCharType="end"/>
+            </w:r>
+          </w:hyperlink>
+        </w:p>
+        <w:p>
+          <w:pPr>
+            <w:pStyle w:val="Mucluc2"/>
+            <w:tabs>
+              <w:tab w:val="right" w:leader="dot" w:pos="8211"/>
+            </w:tabs>
+            <w:rPr>
+              <w:rFonts w:asciiTheme="minorHAnsi" w:eastAsiaTheme="minorEastAsia" w:hAnsiTheme="minorHAnsi" w:cstheme="minorBidi"/>
+              <w:noProof/>
+              <w:kern w:val="2"/>
+              <w:sz w:val="22"/>
+              <w:szCs w:val="22"/>
+              <w14:ligatures w14:val="standardContextual"/>
+            </w:rPr>
+          </w:pPr>
+          <w:hyperlink w:anchor="_Toc215386908" w:history="1">
             <w:r>
               <w:rPr>
                 <w:rStyle w:val="Siuktni"/>
@@ -1098,7 +1264,7 @@
                 <w:noProof/>
                 <w:webHidden/>
               </w:rPr>
-              <w:instrText xml:space="preserve"> PAGEREF _Toc215351130 \h </w:instrText>
+              <w:instrText xml:space="preserve"> PAGEREF _Toc215386908 \h </w:instrText>
             </w:r>
             <w:r>
               <w:rPr>
@@ -1118,7 +1284,7 @@
                 <w:noProof/>
                 <w:webHidden/>
               </w:rPr>
-              <w:t>2</w:t>
+              <w:t>3</w:t>
             </w:r>
             <w:r>
               <w:rPr>
@@ -1139,13 +1305,12 @@
               <w:rFonts w:asciiTheme="minorHAnsi" w:eastAsiaTheme="minorEastAsia" w:hAnsiTheme="minorHAnsi" w:cstheme="minorBidi"/>
               <w:noProof/>
               <w:kern w:val="2"/>
-              <w:sz w:val="24"/>
-              <w:szCs w:val="24"/>
-              <w:lang w:val="vi-VN" w:eastAsia="vi-VN"/>
+              <w:sz w:val="22"/>
+              <w:szCs w:val="22"/>
               <w14:ligatures w14:val="standardContextual"/>
             </w:rPr>
           </w:pPr>
-          <w:hyperlink w:anchor="_Toc215351131" w:history="1">
+          <w:hyperlink w:anchor="_Toc215386909" w:history="1">
             <w:r>
               <w:rPr>
                 <w:rStyle w:val="Siuktni"/>
@@ -1172,7 +1337,7 @@
                 <w:noProof/>
                 <w:webHidden/>
               </w:rPr>
-              <w:instrText xml:space="preserve"> PAGEREF _Toc215351131 \h </w:instrText>
+              <w:instrText xml:space="preserve"> PAGEREF _Toc215386909 \h </w:instrText>
             </w:r>
             <w:r>
               <w:rPr>
@@ -1192,7 +1357,7 @@
                 <w:noProof/>
                 <w:webHidden/>
               </w:rPr>
-              <w:t>2</w:t>
+              <w:t>3</w:t>
             </w:r>
             <w:r>
               <w:rPr>
@@ -1213,13 +1378,12 @@
               <w:rFonts w:asciiTheme="minorHAnsi" w:eastAsiaTheme="minorEastAsia" w:hAnsiTheme="minorHAnsi" w:cstheme="minorBidi"/>
               <w:noProof/>
               <w:kern w:val="2"/>
-              <w:sz w:val="24"/>
-              <w:szCs w:val="24"/>
-              <w:lang w:val="vi-VN" w:eastAsia="vi-VN"/>
+              <w:sz w:val="22"/>
+              <w:szCs w:val="22"/>
               <w14:ligatures w14:val="standardContextual"/>
             </w:rPr>
           </w:pPr>
-          <w:hyperlink w:anchor="_Toc215351132" w:history="1">
+          <w:hyperlink w:anchor="_Toc215386910" w:history="1">
             <w:r>
               <w:rPr>
                 <w:rStyle w:val="Siuktni"/>
@@ -1269,7 +1433,7 @@
                 <w:noProof/>
                 <w:webHidden/>
               </w:rPr>
-              <w:instrText xml:space="preserve"> PAGEREF _Toc215351132 \h </w:instrText>
+              <w:instrText xml:space="preserve"> PAGEREF _Toc215386910 \h </w:instrText>
             </w:r>
             <w:r>
               <w:rPr>
@@ -1310,13 +1474,12 @@
               <w:rFonts w:asciiTheme="minorHAnsi" w:eastAsiaTheme="minorEastAsia" w:hAnsiTheme="minorHAnsi" w:cstheme="minorBidi"/>
               <w:noProof/>
               <w:kern w:val="2"/>
-              <w:sz w:val="24"/>
-              <w:szCs w:val="24"/>
-              <w:lang w:val="vi-VN" w:eastAsia="vi-VN"/>
+              <w:sz w:val="22"/>
+              <w:szCs w:val="22"/>
               <w14:ligatures w14:val="standardContextual"/>
             </w:rPr>
           </w:pPr>
-          <w:hyperlink w:anchor="_Toc215351133" w:history="1">
+          <w:hyperlink w:anchor="_Toc215386911" w:history="1">
             <w:r>
               <w:rPr>
                 <w:rStyle w:val="Siuktni"/>
@@ -1351,7 +1514,7 @@
                 <w:noProof/>
                 <w:webHidden/>
               </w:rPr>
-              <w:instrText xml:space="preserve"> PAGEREF _Toc215351133 \h </w:instrText>
+              <w:instrText xml:space="preserve"> PAGEREF _Toc215386911 \h </w:instrText>
             </w:r>
             <w:r>
               <w:rPr>
@@ -1392,13 +1555,12 @@
               <w:rFonts w:asciiTheme="minorHAnsi" w:eastAsiaTheme="minorEastAsia" w:hAnsiTheme="minorHAnsi" w:cstheme="minorBidi"/>
               <w:noProof/>
               <w:kern w:val="2"/>
-              <w:sz w:val="24"/>
-              <w:szCs w:val="24"/>
-              <w:lang w:val="vi-VN" w:eastAsia="vi-VN"/>
+              <w:sz w:val="22"/>
+              <w:szCs w:val="22"/>
               <w14:ligatures w14:val="standardContextual"/>
             </w:rPr>
           </w:pPr>
-          <w:hyperlink w:anchor="_Toc215351134" w:history="1">
+          <w:hyperlink w:anchor="_Toc215386912" w:history="1">
             <w:r>
               <w:rPr>
                 <w:rStyle w:val="Siuktni"/>
@@ -1426,7 +1588,7 @@
                 <w:noProof/>
                 <w:webHidden/>
               </w:rPr>
-              <w:instrText xml:space="preserve"> PAGEREF _Toc215351134 \h </w:instrText>
+              <w:instrText xml:space="preserve"> PAGEREF _Toc215386912 \h </w:instrText>
             </w:r>
             <w:r>
               <w:rPr>
@@ -1446,7 +1608,7 @@
                 <w:noProof/>
                 <w:webHidden/>
               </w:rPr>
-              <w:t>3</w:t>
+              <w:t>5</w:t>
             </w:r>
             <w:r>
               <w:rPr>
@@ -1461,26 +1623,24 @@
           <w:pPr>
             <w:pStyle w:val="Mucluc2"/>
             <w:tabs>
-              <w:tab w:val="left" w:pos="960"/>
               <w:tab w:val="right" w:leader="dot" w:pos="8211"/>
             </w:tabs>
             <w:rPr>
               <w:rFonts w:asciiTheme="minorHAnsi" w:eastAsiaTheme="minorEastAsia" w:hAnsiTheme="minorHAnsi" w:cstheme="minorBidi"/>
               <w:noProof/>
               <w:kern w:val="2"/>
-              <w:sz w:val="24"/>
-              <w:szCs w:val="24"/>
-              <w:lang w:val="vi-VN" w:eastAsia="vi-VN"/>
+              <w:sz w:val="22"/>
+              <w:szCs w:val="22"/>
               <w14:ligatures w14:val="standardContextual"/>
             </w:rPr>
           </w:pPr>
-          <w:hyperlink w:anchor="_Toc215351135" w:history="1">
+          <w:hyperlink w:anchor="_Toc215386913" w:history="1">
             <w:r>
               <w:rPr>
                 <w:rStyle w:val="Siuktni"/>
                 <w:noProof/>
               </w:rPr>
-              <w:t>A.THIẾT KẾ GIAO DIỆN QUẢN LÝ NHÂN VIÊN</w:t>
+              <w:t>A. THIẾT KẾ GIAO DIỆN QUẢN LÝ BÀI HÁT</w:t>
             </w:r>
             <w:r>
               <w:rPr>
@@ -1501,7 +1661,7 @@
                 <w:noProof/>
                 <w:webHidden/>
               </w:rPr>
-              <w:instrText xml:space="preserve"> PAGEREF _Toc215351135 \h </w:instrText>
+              <w:instrText xml:space="preserve"> PAGEREF _Toc215386913 \h </w:instrText>
             </w:r>
             <w:r>
               <w:rPr>
@@ -1521,7 +1681,7 @@
                 <w:noProof/>
                 <w:webHidden/>
               </w:rPr>
-              <w:t>4</w:t>
+              <w:t>6</w:t>
             </w:r>
             <w:r>
               <w:rPr>
@@ -1536,26 +1696,24 @@
           <w:pPr>
             <w:pStyle w:val="Mucluc2"/>
             <w:tabs>
-              <w:tab w:val="left" w:pos="720"/>
               <w:tab w:val="right" w:leader="dot" w:pos="8211"/>
             </w:tabs>
             <w:rPr>
               <w:rFonts w:asciiTheme="minorHAnsi" w:eastAsiaTheme="minorEastAsia" w:hAnsiTheme="minorHAnsi" w:cstheme="minorBidi"/>
               <w:noProof/>
               <w:kern w:val="2"/>
-              <w:sz w:val="24"/>
-              <w:szCs w:val="24"/>
-              <w:lang w:val="vi-VN" w:eastAsia="vi-VN"/>
+              <w:sz w:val="22"/>
+              <w:szCs w:val="22"/>
               <w14:ligatures w14:val="standardContextual"/>
             </w:rPr>
           </w:pPr>
-          <w:hyperlink w:anchor="_Toc215351136" w:history="1">
+          <w:hyperlink w:anchor="_Toc215386914" w:history="1">
             <w:r>
               <w:rPr>
                 <w:rStyle w:val="Siuktni"/>
                 <w:noProof/>
               </w:rPr>
-              <w:t>B.CÁC BƯỚC XÂY DỰNG ỨNG DỤNG</w:t>
+              <w:t>B. CÁC BƯỚC XÂY DỰNG ỨNG DỤNG</w:t>
             </w:r>
             <w:r>
               <w:rPr>
@@ -1576,7 +1734,7 @@
                 <w:noProof/>
                 <w:webHidden/>
               </w:rPr>
-              <w:instrText xml:space="preserve"> PAGEREF _Toc215351136 \h </w:instrText>
+              <w:instrText xml:space="preserve"> PAGEREF _Toc215386914 \h </w:instrText>
             </w:r>
             <w:r>
               <w:rPr>
@@ -1596,7 +1754,81 @@
                 <w:noProof/>
                 <w:webHidden/>
               </w:rPr>
-              <w:t>4</w:t>
+              <w:t>6</w:t>
+            </w:r>
+            <w:r>
+              <w:rPr>
+                <w:noProof/>
+                <w:webHidden/>
+              </w:rPr>
+              <w:fldChar w:fldCharType="end"/>
+            </w:r>
+          </w:hyperlink>
+        </w:p>
+        <w:p>
+          <w:pPr>
+            <w:pStyle w:val="Mucluc2"/>
+            <w:tabs>
+              <w:tab w:val="right" w:leader="dot" w:pos="8211"/>
+            </w:tabs>
+            <w:rPr>
+              <w:rFonts w:asciiTheme="minorHAnsi" w:eastAsiaTheme="minorEastAsia" w:hAnsiTheme="minorHAnsi" w:cstheme="minorBidi"/>
+              <w:noProof/>
+              <w:kern w:val="2"/>
+              <w:sz w:val="22"/>
+              <w:szCs w:val="22"/>
+              <w14:ligatures w14:val="standardContextual"/>
+            </w:rPr>
+          </w:pPr>
+          <w:hyperlink w:anchor="_Toc215386915" w:history="1">
+            <w:r>
+              <w:rPr>
+                <w:rStyle w:val="Siuktni"/>
+                <w:noProof/>
+                <w:lang w:val="vi-VN" w:eastAsia="vi-VN"/>
+              </w:rPr>
+              <w:t>C. HƯỚNG DẪN CÀI ĐẶT &amp; CODE ỨNG DỤNG</w:t>
+            </w:r>
+            <w:r>
+              <w:rPr>
+                <w:noProof/>
+                <w:webHidden/>
+              </w:rPr>
+              <w:tab/>
+            </w:r>
+            <w:r>
+              <w:rPr>
+                <w:noProof/>
+                <w:webHidden/>
+              </w:rPr>
+              <w:fldChar w:fldCharType="begin"/>
+            </w:r>
+            <w:r>
+              <w:rPr>
+                <w:noProof/>
+                <w:webHidden/>
+              </w:rPr>
+              <w:instrText xml:space="preserve"> PAGEREF _Toc215386915 \h </w:instrText>
+            </w:r>
+            <w:r>
+              <w:rPr>
+                <w:noProof/>
+                <w:webHidden/>
+              </w:rPr>
+            </w:r>
+            <w:r>
+              <w:rPr>
+                <w:noProof/>
+                <w:webHidden/>
+              </w:rPr>
+              <w:fldChar w:fldCharType="separate"/>
+            </w:r>
+            <w:r>
+              <w:rPr>
+                <w:noProof/>
+                <w:webHidden/>
+              </w:rPr>
+              <w:t>8</w:t>
             </w:r>
             <w:r>
               <w:rPr>
@@ -1747,12 +1979,79 @@
     </w:p>
     <w:p>
       <w:pPr>
+        <w:pStyle w:val="u1"/>
+        <w:spacing w:line="288" w:lineRule="auto"/>
+        <w:rPr>
+          <w:lang w:val="vi-VN"/>
+        </w:rPr>
+      </w:pPr>
+      <w:bookmarkStart w:id="4" w:name="_Toc215350536"/>
+      <w:bookmarkStart w:id="5" w:name="_Toc215386903"/>
+      <w:r>
+        <w:rPr>
+          <w:lang w:val="vi-VN"/>
+        </w:rPr>
+        <w:lastRenderedPageBreak/>
+        <w:t>1. Đặt vấn đề</w:t>
+      </w:r>
+      <w:bookmarkEnd w:id="4"/>
+      <w:bookmarkEnd w:id="5"/>
+    </w:p>
+    <w:p>
+      <w:pPr>
+        <w:pStyle w:val="u2"/>
+        <w:rPr>
+          <w:lang w:val="vi-VN"/>
+        </w:rPr>
+      </w:pPr>
+      <w:bookmarkStart w:id="6" w:name="_Toc215386904"/>
+      <w:r>
+        <w:rPr>
+          <w:bCs/>
+        </w:rPr>
+        <w:t>1.1</w:t>
+      </w:r>
+      <w:r>
+        <w:rPr>
+          <w:b w:val="0"/>
+        </w:rPr>
+        <w:t xml:space="preserve"> </w:t>
+      </w:r>
+      <w:r>
+        <w:rPr>
+          <w:lang w:val="vi-VN"/>
+        </w:rPr>
+        <w:t>Tính cần thiết của đề tài:</w:t>
+      </w:r>
+      <w:bookmarkEnd w:id="6"/>
+    </w:p>
+    <w:p>
+      <w:pPr>
         <w:spacing w:after="120" w:line="288" w:lineRule="auto"/>
         <w:jc w:val="both"/>
         <w:rPr>
           <w:szCs w:val="26"/>
         </w:rPr>
       </w:pPr>
+      <w:r>
+        <w:rPr>
+          <w:szCs w:val="26"/>
+        </w:rPr>
+        <w:t xml:space="preserve">- </w:t>
+      </w:r>
+      <w:r>
+        <w:rPr>
+          <w:szCs w:val="26"/>
+          <w:lang w:val="vi-VN"/>
+        </w:rPr>
+        <w:t>Trong kỷ nguyên số, việc quản lý một lượng lớn bài hát cá nhân trở nên phức tạp. Các phương pháp thủ công (dùng thư mục, bảng tính) không hiệu quả, dễ gây trùng lặp và khó tìm kiếm.</w:t>
+      </w:r>
+      <w:r>
+        <w:rPr>
+          <w:szCs w:val="26"/>
+        </w:rPr>
+        <w:tab/>
+      </w:r>
     </w:p>
     <w:p>
       <w:pPr>
@@ -1760,8 +2059,22 @@
         <w:jc w:val="both"/>
         <w:rPr>
           <w:szCs w:val="26"/>
-        </w:rPr>
-      </w:pPr>
+          <w:lang w:val="vi-VN"/>
+        </w:rPr>
+      </w:pPr>
+      <w:r>
+        <w:rPr>
+          <w:szCs w:val="26"/>
+        </w:rPr>
+        <w:t xml:space="preserve">- </w:t>
+      </w:r>
+      <w:r>
+        <w:rPr>
+          <w:szCs w:val="26"/>
+          <w:lang w:val="vi-VN"/>
+        </w:rPr>
+        <w:t>Các phần mềm quản lý media tổng quát (như Windows Media Player, iTunes) thường nặng, phức tạp và không đáp ứng được nhu cầu tùy biến, đơn giản hóa của người dùng.</w:t>
+      </w:r>
     </w:p>
     <w:p>
       <w:pPr>
@@ -1771,6 +2084,83 @@
           <w:szCs w:val="26"/>
         </w:rPr>
       </w:pPr>
+      <w:r>
+        <w:rPr>
+          <w:szCs w:val="26"/>
+        </w:rPr>
+        <w:t xml:space="preserve">- </w:t>
+      </w:r>
+      <w:r>
+        <w:rPr>
+          <w:szCs w:val="26"/>
+          <w:lang w:val="vi-VN"/>
+        </w:rPr>
+        <w:t>Mục tiêu của đề tài: Xây dựng một công cụ nhẹ, tập trung vào việc quản lý dữ liệu Metadata (</w:t>
+      </w:r>
+      <w:r>
+        <w:rPr>
+          <w:szCs w:val="26"/>
+        </w:rPr>
+        <w:t xml:space="preserve">Mã số, </w:t>
+      </w:r>
+      <w:r>
+        <w:rPr>
+          <w:szCs w:val="26"/>
+          <w:lang w:val="vi-VN"/>
+        </w:rPr>
+        <w:t xml:space="preserve">Tên bài hát, </w:t>
+      </w:r>
+      <w:r>
+        <w:rPr>
+          <w:szCs w:val="26"/>
+        </w:rPr>
+        <w:t>Tên ca</w:t>
+      </w:r>
+      <w:r>
+        <w:rPr>
+          <w:szCs w:val="26"/>
+          <w:lang w:val="vi-VN"/>
+        </w:rPr>
+        <w:t xml:space="preserve"> sĩ, </w:t>
+      </w:r>
+      <w:r>
+        <w:rPr>
+          <w:szCs w:val="26"/>
+        </w:rPr>
+        <w:t xml:space="preserve">Ngày phát hành, </w:t>
+      </w:r>
+      <w:r>
+        <w:rPr>
+          <w:szCs w:val="26"/>
+          <w:lang w:val="vi-VN"/>
+        </w:rPr>
+        <w:t>Thể loại) của các tệp nhạc</w:t>
+      </w:r>
+      <w:r>
+        <w:rPr>
+          <w:szCs w:val="26"/>
+        </w:rPr>
+        <w:t>.</w:t>
+      </w:r>
+    </w:p>
+    <w:p>
+      <w:pPr>
+        <w:pStyle w:val="u2"/>
+        <w:rPr>
+          <w:lang w:val="vi-VN"/>
+        </w:rPr>
+      </w:pPr>
+      <w:bookmarkStart w:id="7" w:name="_Toc215386905"/>
+      <w:r>
+        <w:t xml:space="preserve">1.2 </w:t>
+      </w:r>
+      <w:r>
+        <w:rPr>
+          <w:lang w:val="vi-VN"/>
+        </w:rPr>
+        <w:t>Mục tiêu nghiên cứu của đề tài:</w:t>
+      </w:r>
+      <w:bookmarkEnd w:id="7"/>
     </w:p>
     <w:p>
       <w:pPr>
@@ -1778,8 +2168,22 @@
         <w:jc w:val="both"/>
         <w:rPr>
           <w:szCs w:val="26"/>
-        </w:rPr>
-      </w:pPr>
+          <w:lang w:val="vi-VN"/>
+        </w:rPr>
+      </w:pPr>
+      <w:r>
+        <w:rPr>
+          <w:szCs w:val="26"/>
+        </w:rPr>
+        <w:t xml:space="preserve">- </w:t>
+      </w:r>
+      <w:r>
+        <w:rPr>
+          <w:szCs w:val="26"/>
+          <w:lang w:val="vi-VN"/>
+        </w:rPr>
+        <w:t>Xây dựng thành công giao diện người dùng (GUI) thân thiện, dễ sử dụng bằng thư viện Tkinter.</w:t>
+      </w:r>
     </w:p>
     <w:p>
       <w:pPr>
@@ -1787,8 +2191,53 @@
         <w:jc w:val="both"/>
         <w:rPr>
           <w:szCs w:val="26"/>
-        </w:rPr>
-      </w:pPr>
+          <w:lang w:val="vi-VN"/>
+        </w:rPr>
+      </w:pPr>
+      <w:r>
+        <w:rPr>
+          <w:szCs w:val="26"/>
+        </w:rPr>
+        <w:t xml:space="preserve">- </w:t>
+      </w:r>
+      <w:r>
+        <w:rPr>
+          <w:szCs w:val="26"/>
+          <w:lang w:val="vi-VN"/>
+        </w:rPr>
+        <w:t>Thiết kế và triển khai cơ sở dữ liệu (sử dụng SQL</w:t>
+      </w:r>
+      <w:r>
+        <w:rPr>
+          <w:szCs w:val="26"/>
+        </w:rPr>
+        <w:t>Se</w:t>
+      </w:r>
+      <w:r>
+        <w:rPr>
+          <w:szCs w:val="26"/>
+        </w:rPr>
+        <w:t>r</w:t>
+      </w:r>
+      <w:r>
+        <w:rPr>
+          <w:szCs w:val="26"/>
+        </w:rPr>
+        <w:t>ver</w:t>
+      </w:r>
+      <w:r>
+        <w:rPr>
+          <w:szCs w:val="26"/>
+        </w:rPr>
+        <w:t>)</w:t>
+      </w:r>
+      <w:r>
+        <w:rPr>
+          <w:szCs w:val="26"/>
+          <w:lang w:val="vi-VN"/>
+        </w:rPr>
+        <w:t xml:space="preserve"> để lưu trữ thông tin quản lý bài hát.</w:t>
+      </w:r>
     </w:p>
     <w:p>
       <w:pPr>
@@ -1796,8 +2245,127 @@
         <w:jc w:val="both"/>
         <w:rPr>
           <w:szCs w:val="26"/>
-        </w:rPr>
-      </w:pPr>
+          <w:lang w:val="vi-VN"/>
+        </w:rPr>
+      </w:pPr>
+      <w:r>
+        <w:rPr>
+          <w:szCs w:val="26"/>
+        </w:rPr>
+        <w:t xml:space="preserve">- </w:t>
+      </w:r>
+      <w:r>
+        <w:rPr>
+          <w:szCs w:val="26"/>
+          <w:lang w:val="vi-VN"/>
+        </w:rPr>
+        <w:t>Phát triển đầy đủ các chức năng cơ bản: Thêm, Sửa, Xóa, Tìm kiếm</w:t>
+      </w:r>
+      <w:r>
+        <w:rPr>
+          <w:szCs w:val="26"/>
+        </w:rPr>
+        <w:t xml:space="preserve"> (theo mã bài hát</w:t>
+      </w:r>
+      <w:r>
+        <w:rPr>
+          <w:szCs w:val="26"/>
+        </w:rPr>
+        <w:t>)</w:t>
+      </w:r>
+      <w:r>
+        <w:rPr>
+          <w:szCs w:val="26"/>
+        </w:rPr>
+        <w:t>, Sắp xếp</w:t>
+      </w:r>
+      <w:r>
+        <w:rPr>
+          <w:szCs w:val="26"/>
+        </w:rPr>
+        <w:t xml:space="preserve"> </w:t>
+      </w:r>
+      <w:r>
+        <w:rPr>
+          <w:szCs w:val="26"/>
+          <w:lang w:val="vi-VN"/>
+        </w:rPr>
+        <w:t xml:space="preserve">(theo </w:t>
+      </w:r>
+      <w:r>
+        <w:rPr>
+          <w:szCs w:val="26"/>
+        </w:rPr>
+        <w:t>thể loại</w:t>
+      </w:r>
+      <w:r>
+        <w:rPr>
+          <w:szCs w:val="26"/>
+          <w:lang w:val="vi-VN"/>
+        </w:rPr>
+        <w:t>).</w:t>
+      </w:r>
+    </w:p>
+    <w:p>
+      <w:pPr>
+        <w:spacing w:after="160" w:line="259" w:lineRule="auto"/>
+        <w:rPr>
+          <w:b/>
+          <w:kern w:val="32"/>
+          <w:sz w:val="32"/>
+          <w:lang w:val="vi-VN"/>
+        </w:rPr>
+      </w:pPr>
+      <w:bookmarkStart w:id="8" w:name="_Toc215350537"/>
+      <w:r>
+        <w:rPr>
+          <w:lang w:val="vi-VN"/>
+        </w:rPr>
+        <w:br w:type="page"/>
+      </w:r>
+    </w:p>
+    <w:p>
+      <w:pPr>
+        <w:pStyle w:val="u1"/>
+        <w:spacing w:line="288" w:lineRule="auto"/>
+        <w:rPr>
+          <w:lang w:val="vi-VN"/>
+        </w:rPr>
+      </w:pPr>
+      <w:bookmarkStart w:id="9" w:name="_Toc215386906"/>
+      <w:r>
+        <w:rPr>
+          <w:lang w:val="vi-VN"/>
+        </w:rPr>
+        <w:lastRenderedPageBreak/>
+        <w:t>2. Tổng quan và cơ sở lý thuyết</w:t>
+      </w:r>
+      <w:bookmarkEnd w:id="8"/>
+      <w:bookmarkEnd w:id="9"/>
+    </w:p>
+    <w:p>
+      <w:pPr>
+        <w:pStyle w:val="u2"/>
+        <w:spacing w:line="288" w:lineRule="auto"/>
+        <w:rPr>
+          <w:lang w:val="vi-VN"/>
+        </w:rPr>
+      </w:pPr>
+      <w:bookmarkStart w:id="10" w:name="_Toc215344939"/>
+      <w:bookmarkStart w:id="11" w:name="_Toc215350538"/>
+      <w:bookmarkStart w:id="12" w:name="_Toc215386907"/>
+      <w:r>
+        <w:t xml:space="preserve">2.1 </w:t>
+      </w:r>
+      <w:r>
+        <w:rPr>
+          <w:lang w:val="vi-VN"/>
+        </w:rPr>
+        <w:t>Đặt bối cảnh xuất hiện vấn đề:</w:t>
+      </w:r>
+      <w:bookmarkEnd w:id="10"/>
+      <w:bookmarkEnd w:id="11"/>
+      <w:bookmarkEnd w:id="12"/>
     </w:p>
     <w:p>
       <w:pPr>
@@ -1805,8 +2373,22 @@
         <w:jc w:val="both"/>
         <w:rPr>
           <w:szCs w:val="26"/>
-        </w:rPr>
-      </w:pPr>
+          <w:lang w:val="vi-VN"/>
+        </w:rPr>
+      </w:pPr>
+      <w:r>
+        <w:rPr>
+          <w:szCs w:val="26"/>
+        </w:rPr>
+        <w:t xml:space="preserve">- </w:t>
+      </w:r>
+      <w:r>
+        <w:rPr>
+          <w:szCs w:val="26"/>
+          <w:lang w:val="vi-VN"/>
+        </w:rPr>
+        <w:t>Vấn đề: Người dùng cần một công cụ đơn giản để tạo, cập nhật và tra cứu thông tin chi tiết về các tệp nhạc trong bộ sưu tập cá nhân.</w:t>
+      </w:r>
     </w:p>
     <w:p>
       <w:pPr>
@@ -1814,8 +2396,613 @@
         <w:jc w:val="both"/>
         <w:rPr>
           <w:szCs w:val="26"/>
-        </w:rPr>
-      </w:pPr>
+          <w:lang w:val="vi-VN"/>
+        </w:rPr>
+      </w:pPr>
+      <w:r>
+        <w:rPr>
+          <w:szCs w:val="26"/>
+        </w:rPr>
+        <w:t xml:space="preserve">- </w:t>
+      </w:r>
+      <w:r>
+        <w:rPr>
+          <w:szCs w:val="26"/>
+          <w:lang w:val="vi-VN"/>
+        </w:rPr>
+        <w:t>Bài toán đặt ra: Thiết kế một hệ thống phần mềm có khả năng tương tác với người dùng qua giao diện để thực hiện các thao tác quản lý dữ liệu bài hát.</w:t>
+      </w:r>
+    </w:p>
+    <w:p>
+      <w:pPr>
+        <w:pStyle w:val="u2"/>
+        <w:spacing w:line="288" w:lineRule="auto"/>
+        <w:rPr>
+          <w:lang w:val="vi-VN"/>
+        </w:rPr>
+      </w:pPr>
+      <w:bookmarkStart w:id="13" w:name="_Toc215344940"/>
+      <w:bookmarkStart w:id="14" w:name="_Toc215350539"/>
+      <w:bookmarkStart w:id="15" w:name="_Toc215386908"/>
+      <w:r>
+        <w:t xml:space="preserve">2.2 </w:t>
+      </w:r>
+      <w:r>
+        <w:rPr>
+          <w:lang w:val="vi-VN"/>
+        </w:rPr>
+        <w:t>Lịch sử giải quyết vấn đề:</w:t>
+      </w:r>
+      <w:bookmarkEnd w:id="13"/>
+      <w:bookmarkEnd w:id="14"/>
+      <w:bookmarkEnd w:id="15"/>
+    </w:p>
+    <w:p>
+      <w:pPr>
+        <w:spacing w:after="120" w:line="288" w:lineRule="auto"/>
+        <w:jc w:val="both"/>
+        <w:rPr>
+          <w:szCs w:val="26"/>
+          <w:lang w:val="vi-VN"/>
+        </w:rPr>
+      </w:pPr>
+      <w:r>
+        <w:rPr>
+          <w:szCs w:val="26"/>
+        </w:rPr>
+        <w:t xml:space="preserve">- </w:t>
+      </w:r>
+      <w:r>
+        <w:rPr>
+          <w:szCs w:val="26"/>
+          <w:lang w:val="vi-VN"/>
+        </w:rPr>
+        <w:t>Đề tài này kế thừa ý tưởng quản lý theo bảng/danh sách nhưng tập trung vào việc triển khai một giải pháp đơn giản, mã nguồn mở bằng ngôn ngữ Python, phục vụ mục đích học tập và ứng dụng cơ bản.</w:t>
+      </w:r>
+    </w:p>
+    <w:p>
+      <w:pPr>
+        <w:pStyle w:val="u2"/>
+        <w:spacing w:line="288" w:lineRule="auto"/>
+      </w:pPr>
+      <w:bookmarkStart w:id="16" w:name="_Toc215344941"/>
+      <w:bookmarkStart w:id="17" w:name="_Toc215350540"/>
+      <w:bookmarkStart w:id="18" w:name="_Toc215386909"/>
+      <w:r>
+        <w:t xml:space="preserve">2.3 </w:t>
+      </w:r>
+      <w:r>
+        <w:t>Phạm vi của đề tài:</w:t>
+      </w:r>
+      <w:bookmarkEnd w:id="16"/>
+      <w:bookmarkEnd w:id="17"/>
+      <w:bookmarkEnd w:id="18"/>
+    </w:p>
+    <w:p>
+      <w:pPr>
+        <w:spacing w:after="120" w:line="288" w:lineRule="auto"/>
+        <w:jc w:val="both"/>
+        <w:rPr>
+          <w:szCs w:val="26"/>
+          <w:lang w:val="vi-VN"/>
+        </w:rPr>
+      </w:pPr>
+      <w:r>
+        <w:rPr>
+          <w:szCs w:val="26"/>
+        </w:rPr>
+        <w:t xml:space="preserve">- </w:t>
+      </w:r>
+      <w:r>
+        <w:rPr>
+          <w:szCs w:val="26"/>
+          <w:lang w:val="vi-VN"/>
+        </w:rPr>
+        <w:t xml:space="preserve">Phạm vi chức năng: Chỉ tập trung vào </w:t>
+      </w:r>
+      <w:r>
+        <w:rPr>
+          <w:szCs w:val="26"/>
+        </w:rPr>
+        <w:t>5</w:t>
+      </w:r>
+      <w:r>
+        <w:rPr>
+          <w:szCs w:val="26"/>
+          <w:lang w:val="vi-VN"/>
+        </w:rPr>
+        <w:t xml:space="preserve"> chức năng chính: Thêm mới thông tin bài hát </w:t>
+      </w:r>
+      <w:r>
+        <w:rPr>
+          <w:szCs w:val="26"/>
+        </w:rPr>
+        <w:t xml:space="preserve">, </w:t>
+      </w:r>
+      <w:r>
+        <w:rPr>
+          <w:szCs w:val="26"/>
+        </w:rPr>
+        <w:t>Sửa thông tin</w:t>
+      </w:r>
+      <w:r>
+        <w:rPr>
+          <w:szCs w:val="26"/>
+          <w:lang w:val="vi-VN"/>
+        </w:rPr>
+        <w:t>, Xóa bản ghi, Tìm kiếm thông minh</w:t>
+      </w:r>
+      <w:r>
+        <w:rPr>
+          <w:szCs w:val="26"/>
+        </w:rPr>
+        <w:t xml:space="preserve"> </w:t>
+      </w:r>
+      <w:r>
+        <w:rPr>
+          <w:szCs w:val="26"/>
+        </w:rPr>
+        <w:t xml:space="preserve">theo mã bài hát </w:t>
+      </w:r>
+      <w:r>
+        <w:rPr>
+          <w:szCs w:val="26"/>
+        </w:rPr>
+        <w:t>và Sắp xếp theo thể loại</w:t>
+      </w:r>
+      <w:r>
+        <w:rPr>
+          <w:szCs w:val="26"/>
+          <w:lang w:val="vi-VN"/>
+        </w:rPr>
+        <w:t>.</w:t>
+      </w:r>
+    </w:p>
+    <w:p>
+      <w:pPr>
+        <w:spacing w:after="120" w:line="288" w:lineRule="auto"/>
+        <w:jc w:val="both"/>
+        <w:rPr>
+          <w:szCs w:val="26"/>
+          <w:lang w:val="vi-VN"/>
+        </w:rPr>
+      </w:pPr>
+      <w:r>
+        <w:rPr>
+          <w:szCs w:val="26"/>
+        </w:rPr>
+        <w:t xml:space="preserve">- </w:t>
+      </w:r>
+      <w:r>
+        <w:rPr>
+          <w:szCs w:val="26"/>
+          <w:lang w:val="vi-VN"/>
+        </w:rPr>
+        <w:t>Phạm vi công nghệ: Sử dụng ngôn ngữ Python</w:t>
+      </w:r>
+      <w:r>
+        <w:rPr>
+          <w:szCs w:val="26"/>
+        </w:rPr>
+        <w:t>, Sqlse</w:t>
+      </w:r>
+      <w:r>
+        <w:rPr>
+          <w:szCs w:val="26"/>
+        </w:rPr>
+        <w:t>r</w:t>
+      </w:r>
+      <w:r>
+        <w:rPr>
+          <w:szCs w:val="26"/>
+        </w:rPr>
+        <w:t xml:space="preserve">ver </w:t>
+      </w:r>
+      <w:r>
+        <w:rPr>
+          <w:szCs w:val="26"/>
+          <w:lang w:val="vi-VN"/>
+        </w:rPr>
+        <w:t xml:space="preserve">và thư viện Tkinter. </w:t>
+      </w:r>
+    </w:p>
+    <w:p>
+      <w:pPr>
+        <w:pStyle w:val="u2"/>
+        <w:spacing w:line="288" w:lineRule="auto"/>
+        <w:rPr>
+          <w:lang w:val="vi-VN"/>
+        </w:rPr>
+      </w:pPr>
+      <w:bookmarkStart w:id="19" w:name="_Toc215344942"/>
+      <w:bookmarkStart w:id="20" w:name="_Toc215350541"/>
+      <w:bookmarkStart w:id="21" w:name="_Toc215386910"/>
+      <w:r>
+        <w:t xml:space="preserve">2.4 </w:t>
+      </w:r>
+      <w:r>
+        <w:rPr>
+          <w:lang w:val="vi-VN"/>
+        </w:rPr>
+        <w:t>Phương pháp nghiên cứu</w:t>
+      </w:r>
+      <w:r>
+        <w:t xml:space="preserve">, </w:t>
+      </w:r>
+      <w:r>
+        <w:rPr>
+          <w:lang w:val="vi-VN"/>
+        </w:rPr>
+        <w:t>giải quyết vấn đề:</w:t>
+      </w:r>
+      <w:bookmarkEnd w:id="19"/>
+      <w:bookmarkEnd w:id="20"/>
+      <w:bookmarkEnd w:id="21"/>
+    </w:p>
+    <w:p>
+      <w:pPr>
+        <w:spacing w:after="120" w:line="288" w:lineRule="auto"/>
+        <w:jc w:val="both"/>
+        <w:rPr>
+          <w:szCs w:val="26"/>
+          <w:lang w:val="vi-VN"/>
+        </w:rPr>
+      </w:pPr>
+      <w:r>
+        <w:rPr>
+          <w:szCs w:val="26"/>
+        </w:rPr>
+        <w:t xml:space="preserve">- </w:t>
+      </w:r>
+      <w:r>
+        <w:rPr>
+          <w:szCs w:val="26"/>
+          <w:lang w:val="vi-VN"/>
+        </w:rPr>
+        <w:t>Nghiên cứu lý thuyết: Tìm hiểu về thư viện Tkinter  và cơ chế lưu trữ dữ liệu (SQL</w:t>
+      </w:r>
+      <w:r>
+        <w:rPr>
+          <w:szCs w:val="26"/>
+        </w:rPr>
+        <w:t>Se</w:t>
+      </w:r>
+      <w:r>
+        <w:rPr>
+          <w:szCs w:val="26"/>
+        </w:rPr>
+        <w:t>r</w:t>
+      </w:r>
+      <w:r>
+        <w:rPr>
+          <w:szCs w:val="26"/>
+        </w:rPr>
+        <w:t>ver</w:t>
+      </w:r>
+      <w:r>
+        <w:rPr>
+          <w:szCs w:val="26"/>
+          <w:lang w:val="vi-VN"/>
+        </w:rPr>
+        <w:t>).</w:t>
+      </w:r>
+    </w:p>
+    <w:p>
+      <w:pPr>
+        <w:spacing w:after="120" w:line="288" w:lineRule="auto"/>
+        <w:jc w:val="both"/>
+        <w:rPr>
+          <w:szCs w:val="26"/>
+          <w:lang w:val="vi-VN"/>
+        </w:rPr>
+      </w:pPr>
+      <w:r>
+        <w:rPr>
+          <w:szCs w:val="26"/>
+        </w:rPr>
+        <w:t xml:space="preserve">- </w:t>
+      </w:r>
+      <w:r>
+        <w:rPr>
+          <w:szCs w:val="26"/>
+          <w:lang w:val="vi-VN"/>
+        </w:rPr>
+        <w:t>Phương pháp thực nghiệm: Áp dụng mô hình phát triển phần mềm lặp để xây dựng từng chức năng nhỏ (ví dụ: xây dựng giao diện trước, sau đó là logic lưu trữ).</w:t>
+      </w:r>
+    </w:p>
+    <w:p>
+      <w:pPr>
+        <w:spacing w:after="120" w:line="288" w:lineRule="auto"/>
+        <w:jc w:val="both"/>
+        <w:rPr>
+          <w:szCs w:val="26"/>
+          <w:lang w:val="vi-VN"/>
+        </w:rPr>
+      </w:pPr>
+      <w:r>
+        <w:rPr>
+          <w:szCs w:val="26"/>
+        </w:rPr>
+        <w:t xml:space="preserve">- </w:t>
+      </w:r>
+      <w:r>
+        <w:rPr>
+          <w:szCs w:val="26"/>
+          <w:lang w:val="vi-VN"/>
+        </w:rPr>
+        <w:t>Phương pháp thiết kế: Sử dụng kiến trúc MVC (Model-View-Controller) cơ bản để tách biệt giao diện (View - Tkinter), logic xử lý (Controller) và dữ liệu (Model - Database).</w:t>
+      </w:r>
+    </w:p>
+    <w:p>
+      <w:pPr>
+        <w:pStyle w:val="u2"/>
+        <w:spacing w:line="288" w:lineRule="auto"/>
+        <w:rPr>
+          <w:lang w:val="vi-VN"/>
+        </w:rPr>
+      </w:pPr>
+      <w:bookmarkStart w:id="22" w:name="_Toc215344943"/>
+      <w:bookmarkStart w:id="23" w:name="_Toc215350542"/>
+      <w:bookmarkStart w:id="24" w:name="_Toc215386911"/>
+      <w:r>
+        <w:t xml:space="preserve">2.5 </w:t>
+      </w:r>
+      <w:r>
+        <w:rPr>
+          <w:lang w:val="vi-VN"/>
+        </w:rPr>
+        <w:t>Trình bày tóm tắt cơ sở lý thuyết:</w:t>
+      </w:r>
+      <w:bookmarkEnd w:id="22"/>
+      <w:bookmarkEnd w:id="23"/>
+      <w:bookmarkEnd w:id="24"/>
+    </w:p>
+    <w:p>
+      <w:pPr>
+        <w:spacing w:after="120" w:line="288" w:lineRule="auto"/>
+        <w:jc w:val="both"/>
+        <w:rPr>
+          <w:szCs w:val="26"/>
+        </w:rPr>
+      </w:pPr>
+      <w:r>
+        <w:rPr>
+          <w:szCs w:val="26"/>
+        </w:rPr>
+        <w:t xml:space="preserve">- </w:t>
+      </w:r>
+      <w:r>
+        <w:rPr>
+          <w:szCs w:val="26"/>
+          <w:lang w:val="vi-VN"/>
+        </w:rPr>
+        <w:t>Tkinter</w:t>
+      </w:r>
+      <w:r>
+        <w:rPr>
+          <w:b/>
+          <w:bCs/>
+          <w:szCs w:val="26"/>
+          <w:lang w:val="vi-VN"/>
+        </w:rPr>
+        <w:t>:</w:t>
+      </w:r>
+      <w:r>
+        <w:rPr>
+          <w:szCs w:val="26"/>
+          <w:lang w:val="vi-VN"/>
+        </w:rPr>
+        <w:t xml:space="preserve"> </w:t>
+      </w:r>
+      <w:r>
+        <w:rPr>
+          <w:szCs w:val="26"/>
+        </w:rPr>
+        <w:t xml:space="preserve">Tkinter (viết tắt của </w:t>
+      </w:r>
+      <w:r>
+        <w:rPr>
+          <w:i/>
+          <w:iCs/>
+          <w:szCs w:val="26"/>
+        </w:rPr>
+        <w:t>Tk interface</w:t>
+      </w:r>
+      <w:r>
+        <w:rPr>
+          <w:szCs w:val="26"/>
+        </w:rPr>
+        <w:t>) là thư viện tiêu chuẩn (Standard GUI Library) của Python dùng để xây dựng Giao diện người dùng đồ họa. Đây là thư viện được cài đặt sẵn mặc định cùng với Python, nghĩa là bạn có thể sử dụng ngay mà không cần cài đặt thêm.</w:t>
+      </w:r>
+      <w:r>
+        <w:rPr>
+          <w:szCs w:val="26"/>
+        </w:rPr>
+        <w:t xml:space="preserve"> </w:t>
+      </w:r>
+      <w:r>
+        <w:rPr>
+          <w:szCs w:val="26"/>
+        </w:rPr>
+        <w:t>Các thành phần chính</w:t>
+      </w:r>
+      <w:r>
+        <w:rPr>
+          <w:szCs w:val="26"/>
+        </w:rPr>
+        <w:t xml:space="preserve"> trong </w:t>
+      </w:r>
+      <w:r>
+        <w:rPr>
+          <w:szCs w:val="26"/>
+        </w:rPr>
+        <w:t>T</w:t>
+      </w:r>
+      <w:r>
+        <w:rPr>
+          <w:szCs w:val="26"/>
+        </w:rPr>
+        <w:t xml:space="preserve">kinter : </w:t>
+      </w:r>
+    </w:p>
+    <w:p>
+      <w:pPr>
+        <w:pStyle w:val="oancuaDanhsach"/>
+        <w:numPr>
+          <w:ilvl w:val="0"/>
+          <w:numId w:val="46"/>
+        </w:numPr>
+        <w:spacing w:after="120" w:line="288" w:lineRule="auto"/>
+        <w:jc w:val="both"/>
+        <w:rPr>
+          <w:szCs w:val="26"/>
+          <w:lang w:val="vi-VN"/>
+        </w:rPr>
+      </w:pPr>
+      <w:r>
+        <w:rPr>
+          <w:szCs w:val="26"/>
+        </w:rPr>
+        <w:t>Container (Thùng chứa)</w:t>
+      </w:r>
+      <w:r>
+        <w:rPr>
+          <w:szCs w:val="26"/>
+        </w:rPr>
+        <w:t xml:space="preserve"> </w:t>
+      </w:r>
+      <w:r>
+        <w:rPr>
+          <w:szCs w:val="26"/>
+        </w:rPr>
+        <w:t>: Tk (Cửa sổ chính), Frame (Khung gom nhóm).</w:t>
+      </w:r>
+    </w:p>
+    <w:p>
+      <w:pPr>
+        <w:pStyle w:val="oancuaDanhsach"/>
+        <w:numPr>
+          <w:ilvl w:val="0"/>
+          <w:numId w:val="46"/>
+        </w:numPr>
+        <w:spacing w:after="120" w:line="288" w:lineRule="auto"/>
+        <w:jc w:val="both"/>
+        <w:rPr>
+          <w:szCs w:val="26"/>
+          <w:lang w:val="vi-VN"/>
+        </w:rPr>
+      </w:pPr>
+      <w:r>
+        <w:rPr>
+          <w:szCs w:val="26"/>
+        </w:rPr>
+        <w:t>Input (Nhập liệu)</w:t>
+      </w:r>
+      <w:r>
+        <w:rPr>
+          <w:szCs w:val="26"/>
+        </w:rPr>
+        <w:t xml:space="preserve"> </w:t>
+      </w:r>
+      <w:r>
+        <w:rPr>
+          <w:szCs w:val="26"/>
+        </w:rPr>
+        <w:t>: Entry (Ô nhập 1 dòng), Combobox (Danh sách chọn), Button (Nút bấm).</w:t>
+      </w:r>
+    </w:p>
+    <w:p>
+      <w:pPr>
+        <w:pStyle w:val="oancuaDanhsach"/>
+        <w:numPr>
+          <w:ilvl w:val="0"/>
+          <w:numId w:val="46"/>
+        </w:numPr>
+        <w:spacing w:after="120" w:line="288" w:lineRule="auto"/>
+        <w:jc w:val="both"/>
+        <w:rPr>
+          <w:szCs w:val="26"/>
+          <w:lang w:val="vi-VN"/>
+        </w:rPr>
+      </w:pPr>
+      <w:r>
+        <w:rPr>
+          <w:szCs w:val="26"/>
+        </w:rPr>
+        <w:lastRenderedPageBreak/>
+        <w:t>Display (Hiển thị)</w:t>
+      </w:r>
+      <w:r>
+        <w:rPr>
+          <w:szCs w:val="26"/>
+        </w:rPr>
+        <w:t xml:space="preserve"> </w:t>
+      </w:r>
+      <w:r>
+        <w:rPr>
+          <w:szCs w:val="26"/>
+        </w:rPr>
+        <w:t>: Label (Nhãn chữ), Treeview (Bảng dữ liệu), Messagebox (Hộp thoại thông báo).</w:t>
+      </w:r>
+    </w:p>
+    <w:p>
+      <w:pPr>
+        <w:spacing w:after="120" w:line="288" w:lineRule="auto"/>
+        <w:jc w:val="both"/>
+        <w:rPr>
+          <w:szCs w:val="26"/>
+          <w:lang w:val="vi-VN"/>
+        </w:rPr>
+      </w:pPr>
+      <w:r>
+        <w:rPr>
+          <w:szCs w:val="26"/>
+        </w:rPr>
+        <w:t xml:space="preserve">- </w:t>
+      </w:r>
+      <w:r>
+        <w:rPr>
+          <w:szCs w:val="26"/>
+          <w:lang w:val="vi-VN"/>
+        </w:rPr>
+        <w:t xml:space="preserve">Xử lý Dữ liệu: </w:t>
+      </w:r>
+      <w:r>
+        <w:rPr>
+          <w:szCs w:val="26"/>
+        </w:rPr>
+        <w:t>PyODBC (Python ODBC) là một thư viện mã nguồn mở phổ biến giúp ngôn ngữ lập trình Python kết nối và tương tác với các hệ quản trị cơ sở dữ liệu (Database) thông qua chuẩn ODBC (Open Database Connectivity).</w:t>
+      </w:r>
+      <w:r>
+        <w:t xml:space="preserve"> </w:t>
+      </w:r>
+      <w:r>
+        <w:t xml:space="preserve"> </w:t>
+      </w:r>
+      <w:r>
+        <w:rPr>
+          <w:szCs w:val="26"/>
+        </w:rPr>
+        <w:t>Nó giúp mã lệnh Python gửi các câu truy vấn (SELECT, INSERT, UPDATE...) xuống cơ sở dữ liệu và nhận kết quả trả về.</w:t>
+      </w:r>
+    </w:p>
+    <w:p>
+      <w:pPr>
+        <w:spacing w:after="160" w:line="259" w:lineRule="auto"/>
+        <w:rPr>
+          <w:b/>
+          <w:kern w:val="32"/>
+          <w:sz w:val="32"/>
+          <w:lang w:val="vi-VN"/>
+        </w:rPr>
+      </w:pPr>
+      <w:bookmarkStart w:id="25" w:name="_Toc215350543"/>
+      <w:r>
+        <w:rPr>
+          <w:lang w:val="vi-VN"/>
+        </w:rPr>
+        <w:br w:type="page"/>
+      </w:r>
     </w:p>
     <w:p>
       <w:pPr>
@@ -1825,862 +3012,16 @@
           <w:lang w:val="vi-VN"/>
         </w:rPr>
       </w:pPr>
-      <w:bookmarkStart w:id="4" w:name="_Toc215350536"/>
-      <w:bookmarkStart w:id="5" w:name="_Toc215351127"/>
-      <w:r>
-        <w:rPr>
-          <w:lang w:val="vi-VN"/>
-        </w:rPr>
-        <w:t>1. Đặt vấn đề</w:t>
-      </w:r>
-      <w:bookmarkEnd w:id="4"/>
-      <w:bookmarkEnd w:id="5"/>
-    </w:p>
-    <w:p>
-      <w:pPr>
-        <w:pStyle w:val="oancuaDanhsach"/>
-        <w:numPr>
-          <w:ilvl w:val="1"/>
-          <w:numId w:val="28"/>
-        </w:numPr>
-        <w:spacing w:after="120" w:line="288" w:lineRule="auto"/>
-        <w:ind w:left="357" w:hanging="357"/>
-        <w:jc w:val="both"/>
-        <w:rPr>
-          <w:szCs w:val="26"/>
-          <w:lang w:val="vi-VN"/>
-        </w:rPr>
-      </w:pPr>
-      <w:r>
-        <w:rPr>
-          <w:b/>
-          <w:bCs/>
-          <w:szCs w:val="26"/>
-          <w:lang w:val="vi-VN"/>
-        </w:rPr>
-        <w:t>Tính cần thiết của đề tài:</w:t>
-      </w:r>
-    </w:p>
-    <w:p>
-      <w:pPr>
-        <w:spacing w:after="120" w:line="288" w:lineRule="auto"/>
-        <w:jc w:val="both"/>
-        <w:rPr>
-          <w:szCs w:val="26"/>
-        </w:rPr>
-      </w:pPr>
-      <w:r>
-        <w:rPr>
-          <w:szCs w:val="26"/>
-        </w:rPr>
-        <w:t xml:space="preserve">- </w:t>
-      </w:r>
-      <w:r>
-        <w:rPr>
-          <w:szCs w:val="26"/>
-          <w:lang w:val="vi-VN"/>
-        </w:rPr>
-        <w:t>Trong kỷ nguyên số, việc quản lý một lượng lớn bài hát/tập tin âm thanh cá nhân trở nên phức tạp. Các phương pháp thủ công (dùng thư mục, bảng tính) không hiệu quả, dễ gây trùng lặp và khó tìm kiếm.</w:t>
-      </w:r>
-      <w:r>
-        <w:rPr>
-          <w:szCs w:val="26"/>
-        </w:rPr>
-        <w:tab/>
-      </w:r>
-    </w:p>
-    <w:p>
-      <w:pPr>
-        <w:spacing w:after="120" w:line="288" w:lineRule="auto"/>
-        <w:jc w:val="both"/>
-        <w:rPr>
-          <w:szCs w:val="26"/>
-          <w:lang w:val="vi-VN"/>
-        </w:rPr>
-      </w:pPr>
-      <w:r>
-        <w:rPr>
-          <w:szCs w:val="26"/>
-        </w:rPr>
-        <w:t xml:space="preserve">- </w:t>
-      </w:r>
-      <w:r>
-        <w:rPr>
-          <w:szCs w:val="26"/>
-          <w:lang w:val="vi-VN"/>
-        </w:rPr>
-        <w:t>Các phần mềm quản lý media tổng quát (như Windows Media Player, iTunes) thường nặng, phức tạp và không đáp ứng được nhu cầu tùy biến, đơn giản hóa của người dùng.</w:t>
-      </w:r>
-    </w:p>
-    <w:p>
-      <w:pPr>
-        <w:spacing w:after="120" w:line="288" w:lineRule="auto"/>
-        <w:jc w:val="both"/>
-        <w:rPr>
-          <w:szCs w:val="26"/>
-        </w:rPr>
-      </w:pPr>
-      <w:r>
-        <w:rPr>
-          <w:szCs w:val="26"/>
-        </w:rPr>
-        <w:t xml:space="preserve">- </w:t>
-      </w:r>
-      <w:r>
-        <w:rPr>
-          <w:szCs w:val="26"/>
-          <w:lang w:val="vi-VN"/>
-        </w:rPr>
-        <w:t>Mục tiêu của đề tài: Xây dựng một công cụ nhẹ, tập trung vào việc quản lý dữ liệu Metadata (</w:t>
-      </w:r>
-      <w:r>
-        <w:rPr>
-          <w:szCs w:val="26"/>
-        </w:rPr>
-        <w:t xml:space="preserve">Mã số, </w:t>
-      </w:r>
-      <w:r>
-        <w:rPr>
-          <w:szCs w:val="26"/>
-          <w:lang w:val="vi-VN"/>
-        </w:rPr>
-        <w:t xml:space="preserve">Tên bài hát, Nghệ sĩ, </w:t>
-      </w:r>
-      <w:r>
-        <w:rPr>
-          <w:szCs w:val="26"/>
-        </w:rPr>
-        <w:t xml:space="preserve">Ngày phát hành, </w:t>
-      </w:r>
-      <w:r>
-        <w:rPr>
-          <w:szCs w:val="26"/>
-          <w:lang w:val="vi-VN"/>
-        </w:rPr>
-        <w:t>Thể loại) của các tệp nhạc</w:t>
-      </w:r>
-      <w:r>
-        <w:rPr>
-          <w:szCs w:val="26"/>
-        </w:rPr>
-        <w:t>.</w:t>
-      </w:r>
-    </w:p>
-    <w:p>
-      <w:pPr>
-        <w:spacing w:after="120" w:line="288" w:lineRule="auto"/>
-        <w:jc w:val="both"/>
-        <w:rPr>
-          <w:szCs w:val="26"/>
-          <w:lang w:val="vi-VN"/>
-        </w:rPr>
-      </w:pPr>
-      <w:r>
-        <w:rPr>
-          <w:szCs w:val="26"/>
-        </w:rPr>
-        <w:t xml:space="preserve">1.2 </w:t>
-      </w:r>
-      <w:r>
-        <w:rPr>
-          <w:b/>
-          <w:bCs/>
-          <w:szCs w:val="26"/>
-          <w:lang w:val="vi-VN"/>
-        </w:rPr>
-        <w:t>Mục tiêu nghiên cứu của đề tài:</w:t>
-      </w:r>
-    </w:p>
-    <w:p>
-      <w:pPr>
-        <w:spacing w:after="120" w:line="288" w:lineRule="auto"/>
-        <w:jc w:val="both"/>
-        <w:rPr>
-          <w:szCs w:val="26"/>
-          <w:lang w:val="vi-VN"/>
-        </w:rPr>
-      </w:pPr>
-      <w:r>
-        <w:rPr>
-          <w:szCs w:val="26"/>
-        </w:rPr>
-        <w:t xml:space="preserve">- </w:t>
-      </w:r>
-      <w:r>
-        <w:rPr>
-          <w:szCs w:val="26"/>
-          <w:lang w:val="vi-VN"/>
-        </w:rPr>
-        <w:t>Xây dựng thành công giao diện người dùng (GUI) thân thiện, dễ sử dụng bằng thư viện Tkinter.</w:t>
-      </w:r>
-    </w:p>
-    <w:p>
-      <w:pPr>
-        <w:spacing w:after="120" w:line="288" w:lineRule="auto"/>
-        <w:jc w:val="both"/>
-        <w:rPr>
-          <w:szCs w:val="26"/>
-          <w:lang w:val="vi-VN"/>
-        </w:rPr>
-      </w:pPr>
-      <w:r>
-        <w:rPr>
-          <w:szCs w:val="26"/>
-        </w:rPr>
-        <w:t xml:space="preserve">- </w:t>
-      </w:r>
-      <w:r>
-        <w:rPr>
-          <w:szCs w:val="26"/>
-          <w:lang w:val="vi-VN"/>
-        </w:rPr>
-        <w:t>Thiết kế và triển khai cơ sở dữ liệu (sử dụng SQL</w:t>
-      </w:r>
-      <w:r>
-        <w:rPr>
-          <w:szCs w:val="26"/>
-        </w:rPr>
-        <w:t>Se</w:t>
-      </w:r>
-      <w:r>
-        <w:rPr>
-          <w:szCs w:val="26"/>
-        </w:rPr>
-        <w:t>r</w:t>
-      </w:r>
-      <w:r>
-        <w:rPr>
-          <w:szCs w:val="26"/>
-        </w:rPr>
-        <w:t>ver</w:t>
-      </w:r>
-      <w:r>
-        <w:rPr>
-          <w:szCs w:val="26"/>
-        </w:rPr>
-        <w:t>)</w:t>
-      </w:r>
-      <w:r>
-        <w:rPr>
-          <w:szCs w:val="26"/>
-          <w:lang w:val="vi-VN"/>
-        </w:rPr>
-        <w:t xml:space="preserve"> để lưu trữ thông tin quản lý bài hát.</w:t>
-      </w:r>
-    </w:p>
-    <w:p>
-      <w:pPr>
-        <w:spacing w:after="120" w:line="288" w:lineRule="auto"/>
-        <w:jc w:val="both"/>
-        <w:rPr>
-          <w:szCs w:val="26"/>
-          <w:lang w:val="vi-VN"/>
-        </w:rPr>
-      </w:pPr>
-      <w:r>
-        <w:rPr>
-          <w:szCs w:val="26"/>
-        </w:rPr>
-        <w:t xml:space="preserve">- </w:t>
-      </w:r>
-      <w:r>
-        <w:rPr>
-          <w:szCs w:val="26"/>
-          <w:lang w:val="vi-VN"/>
-        </w:rPr>
-        <w:t>Phát triển đầy đủ các chức năng cơ bản: Thêm, Sửa, Xóa, Tìm kiếm</w:t>
-      </w:r>
-      <w:r>
-        <w:rPr>
-          <w:szCs w:val="26"/>
-        </w:rPr>
-        <w:t xml:space="preserve"> (theo mã bài hát</w:t>
-      </w:r>
-      <w:r>
-        <w:rPr>
-          <w:szCs w:val="26"/>
-        </w:rPr>
-        <w:t>)</w:t>
-      </w:r>
-      <w:r>
-        <w:rPr>
-          <w:szCs w:val="26"/>
-        </w:rPr>
-        <w:t>, Sắp xếp</w:t>
-      </w:r>
-      <w:r>
-        <w:rPr>
-          <w:szCs w:val="26"/>
-        </w:rPr>
-        <w:t xml:space="preserve"> </w:t>
-      </w:r>
-      <w:r>
-        <w:rPr>
-          <w:szCs w:val="26"/>
-          <w:lang w:val="vi-VN"/>
-        </w:rPr>
-        <w:t xml:space="preserve">(theo </w:t>
-      </w:r>
-      <w:r>
-        <w:rPr>
-          <w:szCs w:val="26"/>
-        </w:rPr>
-        <w:t>thể loại</w:t>
-      </w:r>
-      <w:r>
-        <w:rPr>
-          <w:szCs w:val="26"/>
-          <w:lang w:val="vi-VN"/>
-        </w:rPr>
-        <w:t>).</w:t>
-      </w:r>
-    </w:p>
-    <w:p>
-      <w:pPr>
-        <w:pStyle w:val="u1"/>
-        <w:spacing w:line="288" w:lineRule="auto"/>
-        <w:rPr>
-          <w:lang w:val="vi-VN"/>
-        </w:rPr>
-      </w:pPr>
-      <w:bookmarkStart w:id="6" w:name="_Toc215350537"/>
-      <w:bookmarkStart w:id="7" w:name="_Toc215351128"/>
-      <w:r>
-        <w:rPr>
-          <w:lang w:val="vi-VN"/>
-        </w:rPr>
-        <w:t>2. Tổng quan và cơ sở lý thuyết</w:t>
-      </w:r>
-      <w:bookmarkEnd w:id="6"/>
-      <w:bookmarkEnd w:id="7"/>
-    </w:p>
-    <w:p>
-      <w:pPr>
-        <w:pStyle w:val="u2"/>
-        <w:spacing w:line="288" w:lineRule="auto"/>
-        <w:rPr>
-          <w:lang w:val="vi-VN"/>
-        </w:rPr>
-      </w:pPr>
-      <w:bookmarkStart w:id="8" w:name="_Toc215344939"/>
-      <w:bookmarkStart w:id="9" w:name="_Toc215350538"/>
-      <w:bookmarkStart w:id="10" w:name="_Toc215351129"/>
-      <w:r>
-        <w:t xml:space="preserve">2.1 </w:t>
-      </w:r>
-      <w:r>
-        <w:rPr>
-          <w:lang w:val="vi-VN"/>
-        </w:rPr>
-        <w:t>Đặt bối cảnh xuất hiện vấn đề:</w:t>
-      </w:r>
-      <w:bookmarkEnd w:id="8"/>
-      <w:bookmarkEnd w:id="9"/>
-      <w:bookmarkEnd w:id="10"/>
-    </w:p>
-    <w:p>
-      <w:pPr>
-        <w:spacing w:after="120" w:line="288" w:lineRule="auto"/>
-        <w:jc w:val="both"/>
-        <w:rPr>
-          <w:szCs w:val="26"/>
-          <w:lang w:val="vi-VN"/>
-        </w:rPr>
-      </w:pPr>
-      <w:r>
-        <w:rPr>
-          <w:szCs w:val="26"/>
-        </w:rPr>
-        <w:t xml:space="preserve">- </w:t>
-      </w:r>
-      <w:r>
-        <w:rPr>
-          <w:szCs w:val="26"/>
-          <w:lang w:val="vi-VN"/>
-        </w:rPr>
-        <w:t>Vấn đề: Người dùng cần một công cụ đơn giản để tạo, cập nhật và tra cứu thông tin chi tiết về các tệp nhạc trong bộ sưu tập cá nhân.</w:t>
-      </w:r>
-    </w:p>
-    <w:p>
-      <w:pPr>
-        <w:spacing w:after="120" w:line="288" w:lineRule="auto"/>
-        <w:jc w:val="both"/>
-        <w:rPr>
-          <w:szCs w:val="26"/>
-          <w:lang w:val="vi-VN"/>
-        </w:rPr>
-      </w:pPr>
-      <w:r>
-        <w:rPr>
-          <w:szCs w:val="26"/>
-        </w:rPr>
-        <w:t xml:space="preserve">- </w:t>
-      </w:r>
-      <w:r>
-        <w:rPr>
-          <w:szCs w:val="26"/>
-          <w:lang w:val="vi-VN"/>
-        </w:rPr>
-        <w:t>Bài toán đặt ra: Thiết kế một hệ thống phần mềm có khả năng tương tác với người dùng qua giao diện để thực hiện các thao tác quản lý dữ liệu bài hát.</w:t>
-      </w:r>
-    </w:p>
-    <w:p>
-      <w:pPr>
-        <w:pStyle w:val="u2"/>
-        <w:spacing w:line="288" w:lineRule="auto"/>
-        <w:rPr>
-          <w:lang w:val="vi-VN"/>
-        </w:rPr>
-      </w:pPr>
-      <w:bookmarkStart w:id="11" w:name="_Toc215344940"/>
-      <w:bookmarkStart w:id="12" w:name="_Toc215350539"/>
-      <w:bookmarkStart w:id="13" w:name="_Toc215351130"/>
-      <w:r>
+      <w:bookmarkStart w:id="26" w:name="_Toc215386912"/>
+      <w:r>
+        <w:rPr>
+          <w:lang w:val="vi-VN"/>
+        </w:rPr>
         <w:lastRenderedPageBreak/>
-        <w:t xml:space="preserve">2.2 </w:t>
-      </w:r>
-      <w:r>
-        <w:rPr>
-          <w:lang w:val="vi-VN"/>
-        </w:rPr>
-        <w:t>Lịch sử giải quyết vấn đề:</w:t>
-      </w:r>
-      <w:bookmarkEnd w:id="11"/>
-      <w:bookmarkEnd w:id="12"/>
-      <w:bookmarkEnd w:id="13"/>
-    </w:p>
-    <w:p>
-      <w:pPr>
-        <w:spacing w:after="120" w:line="288" w:lineRule="auto"/>
-        <w:jc w:val="both"/>
-        <w:rPr>
-          <w:szCs w:val="26"/>
-          <w:lang w:val="vi-VN"/>
-        </w:rPr>
-      </w:pPr>
-      <w:r>
-        <w:rPr>
-          <w:szCs w:val="26"/>
-        </w:rPr>
-        <w:t xml:space="preserve">- </w:t>
-      </w:r>
-      <w:r>
-        <w:rPr>
-          <w:szCs w:val="26"/>
-          <w:lang w:val="vi-VN"/>
-        </w:rPr>
-        <w:t>Đề tài này kế thừa ý tưởng quản lý theo bảng/danh sách nhưng tập trung vào việc triển khai một giải pháp đơn giản, mã nguồn mở bằng ngôn ngữ Python, phục vụ mục đích học tập và ứng dụng cơ bản.</w:t>
-      </w:r>
-    </w:p>
-    <w:p>
-      <w:pPr>
-        <w:pStyle w:val="u2"/>
-        <w:spacing w:line="288" w:lineRule="auto"/>
-      </w:pPr>
-      <w:bookmarkStart w:id="14" w:name="_Toc215344941"/>
-      <w:bookmarkStart w:id="15" w:name="_Toc215350540"/>
-      <w:bookmarkStart w:id="16" w:name="_Toc215351131"/>
-      <w:r>
-        <w:t xml:space="preserve">2.3 </w:t>
-      </w:r>
-      <w:r>
-        <w:t>Phạm vi của đề tài:</w:t>
-      </w:r>
-      <w:bookmarkEnd w:id="14"/>
-      <w:bookmarkEnd w:id="15"/>
-      <w:bookmarkEnd w:id="16"/>
-    </w:p>
-    <w:p>
-      <w:pPr>
-        <w:spacing w:after="120" w:line="288" w:lineRule="auto"/>
-        <w:jc w:val="both"/>
-        <w:rPr>
-          <w:szCs w:val="26"/>
-          <w:lang w:val="vi-VN"/>
-        </w:rPr>
-      </w:pPr>
-      <w:r>
-        <w:rPr>
-          <w:szCs w:val="26"/>
-        </w:rPr>
-        <w:t xml:space="preserve">- </w:t>
-      </w:r>
-      <w:r>
-        <w:rPr>
-          <w:szCs w:val="26"/>
-          <w:lang w:val="vi-VN"/>
-        </w:rPr>
-        <w:t xml:space="preserve">Phạm vi chức năng: Chỉ tập trung vào </w:t>
-      </w:r>
-      <w:r>
-        <w:rPr>
-          <w:szCs w:val="26"/>
-        </w:rPr>
-        <w:t>5</w:t>
-      </w:r>
-      <w:r>
-        <w:rPr>
-          <w:szCs w:val="26"/>
-          <w:lang w:val="vi-VN"/>
-        </w:rPr>
-        <w:t xml:space="preserve"> chức năng chính: Thêm mới thông tin bài hát </w:t>
-      </w:r>
-      <w:r>
-        <w:rPr>
-          <w:szCs w:val="26"/>
-        </w:rPr>
-        <w:t xml:space="preserve">, </w:t>
-      </w:r>
-      <w:r>
-        <w:rPr>
-          <w:szCs w:val="26"/>
-        </w:rPr>
-        <w:t>Sửa thông tin</w:t>
-      </w:r>
-      <w:r>
-        <w:rPr>
-          <w:szCs w:val="26"/>
-          <w:lang w:val="vi-VN"/>
-        </w:rPr>
-        <w:t>, Xóa bản ghi, Tìm kiếm thông minh</w:t>
-      </w:r>
-      <w:r>
-        <w:rPr>
-          <w:szCs w:val="26"/>
-        </w:rPr>
-        <w:t xml:space="preserve"> </w:t>
-      </w:r>
-      <w:r>
-        <w:rPr>
-          <w:szCs w:val="26"/>
-        </w:rPr>
-        <w:t xml:space="preserve">theo mã bài hát </w:t>
-      </w:r>
-      <w:r>
-        <w:rPr>
-          <w:szCs w:val="26"/>
-        </w:rPr>
-        <w:t>và Sắp xếp theo thể loại</w:t>
-      </w:r>
-      <w:r>
-        <w:rPr>
-          <w:szCs w:val="26"/>
-          <w:lang w:val="vi-VN"/>
-        </w:rPr>
-        <w:t>.</w:t>
-      </w:r>
-    </w:p>
-    <w:p>
-      <w:pPr>
-        <w:spacing w:after="120" w:line="288" w:lineRule="auto"/>
-        <w:jc w:val="both"/>
-        <w:rPr>
-          <w:szCs w:val="26"/>
-          <w:lang w:val="vi-VN"/>
-        </w:rPr>
-      </w:pPr>
-      <w:r>
-        <w:rPr>
-          <w:szCs w:val="26"/>
-        </w:rPr>
-        <w:t xml:space="preserve">- </w:t>
-      </w:r>
-      <w:r>
-        <w:rPr>
-          <w:szCs w:val="26"/>
-          <w:lang w:val="vi-VN"/>
-        </w:rPr>
-        <w:t>Phạm vi công nghệ: Sử dụng ngôn ngữ Python</w:t>
-      </w:r>
-      <w:r>
-        <w:rPr>
-          <w:szCs w:val="26"/>
-        </w:rPr>
-        <w:t>, Sqlse</w:t>
-      </w:r>
-      <w:r>
-        <w:rPr>
-          <w:szCs w:val="26"/>
-        </w:rPr>
-        <w:t>r</w:t>
-      </w:r>
-      <w:r>
-        <w:rPr>
-          <w:szCs w:val="26"/>
-        </w:rPr>
-        <w:t xml:space="preserve">ver </w:t>
-      </w:r>
-      <w:r>
-        <w:rPr>
-          <w:szCs w:val="26"/>
-          <w:lang w:val="vi-VN"/>
-        </w:rPr>
-        <w:t xml:space="preserve">và thư viện Tkinter. </w:t>
-      </w:r>
-    </w:p>
-    <w:p>
-      <w:pPr>
-        <w:pStyle w:val="u2"/>
-        <w:spacing w:line="288" w:lineRule="auto"/>
-        <w:rPr>
-          <w:lang w:val="vi-VN"/>
-        </w:rPr>
-      </w:pPr>
-      <w:bookmarkStart w:id="17" w:name="_Toc215344942"/>
-      <w:bookmarkStart w:id="18" w:name="_Toc215350541"/>
-      <w:bookmarkStart w:id="19" w:name="_Toc215351132"/>
-      <w:r>
-        <w:t xml:space="preserve">2.4 </w:t>
-      </w:r>
-      <w:r>
-        <w:rPr>
-          <w:lang w:val="vi-VN"/>
-        </w:rPr>
-        <w:t>Phương pháp nghiên cứu</w:t>
-      </w:r>
-      <w:r>
-        <w:t xml:space="preserve">, </w:t>
-      </w:r>
-      <w:r>
-        <w:rPr>
-          <w:lang w:val="vi-VN"/>
-        </w:rPr>
-        <w:t>giải quyết vấn đề:</w:t>
-      </w:r>
-      <w:bookmarkEnd w:id="17"/>
-      <w:bookmarkEnd w:id="18"/>
-      <w:bookmarkEnd w:id="19"/>
-    </w:p>
-    <w:p>
-      <w:pPr>
-        <w:spacing w:after="120" w:line="288" w:lineRule="auto"/>
-        <w:jc w:val="both"/>
-        <w:rPr>
-          <w:szCs w:val="26"/>
-          <w:lang w:val="vi-VN"/>
-        </w:rPr>
-      </w:pPr>
-      <w:r>
-        <w:rPr>
-          <w:szCs w:val="26"/>
-        </w:rPr>
-        <w:t xml:space="preserve">- </w:t>
-      </w:r>
-      <w:r>
-        <w:rPr>
-          <w:szCs w:val="26"/>
-          <w:lang w:val="vi-VN"/>
-        </w:rPr>
-        <w:t>Nghiên cứu lý thuyết: Tìm hiểu về thư viện Tkinter  và cơ chế lưu trữ dữ liệu (SQL</w:t>
-      </w:r>
-      <w:r>
-        <w:rPr>
-          <w:szCs w:val="26"/>
-        </w:rPr>
-        <w:t>Se</w:t>
-      </w:r>
-      <w:r>
-        <w:rPr>
-          <w:szCs w:val="26"/>
-        </w:rPr>
-        <w:t>r</w:t>
-      </w:r>
-      <w:r>
-        <w:rPr>
-          <w:szCs w:val="26"/>
-        </w:rPr>
-        <w:t>ver</w:t>
-      </w:r>
-      <w:r>
-        <w:rPr>
-          <w:szCs w:val="26"/>
-          <w:lang w:val="vi-VN"/>
-        </w:rPr>
-        <w:t>).</w:t>
-      </w:r>
-    </w:p>
-    <w:p>
-      <w:pPr>
-        <w:spacing w:after="120" w:line="288" w:lineRule="auto"/>
-        <w:jc w:val="both"/>
-        <w:rPr>
-          <w:szCs w:val="26"/>
-          <w:lang w:val="vi-VN"/>
-        </w:rPr>
-      </w:pPr>
-      <w:r>
-        <w:rPr>
-          <w:szCs w:val="26"/>
-        </w:rPr>
-        <w:t xml:space="preserve">- </w:t>
-      </w:r>
-      <w:r>
-        <w:rPr>
-          <w:szCs w:val="26"/>
-          <w:lang w:val="vi-VN"/>
-        </w:rPr>
-        <w:t>Phương pháp thực nghiệm: Áp dụng mô hình phát triển phần mềm lặp để xây dựng từng chức năng nhỏ (ví dụ: xây dựng giao diện trước, sau đó là logic lưu trữ).</w:t>
-      </w:r>
-    </w:p>
-    <w:p>
-      <w:pPr>
-        <w:spacing w:after="120" w:line="288" w:lineRule="auto"/>
-        <w:jc w:val="both"/>
-        <w:rPr>
-          <w:szCs w:val="26"/>
-          <w:lang w:val="vi-VN"/>
-        </w:rPr>
-      </w:pPr>
-      <w:r>
-        <w:rPr>
-          <w:szCs w:val="26"/>
-        </w:rPr>
-        <w:t xml:space="preserve">- </w:t>
-      </w:r>
-      <w:r>
-        <w:rPr>
-          <w:szCs w:val="26"/>
-          <w:lang w:val="vi-VN"/>
-        </w:rPr>
-        <w:t>Phương pháp thiết kế: Sử dụng kiến trúc MVC (Model-View-Controller) cơ bản để tách biệt giao diện (View - Tkinter), logic xử lý (Controller) và dữ liệu (Model - Database).</w:t>
-      </w:r>
-    </w:p>
-    <w:p>
-      <w:pPr>
-        <w:pStyle w:val="u2"/>
-        <w:spacing w:line="288" w:lineRule="auto"/>
-        <w:rPr>
-          <w:lang w:val="vi-VN"/>
-        </w:rPr>
-      </w:pPr>
-      <w:bookmarkStart w:id="20" w:name="_Toc215344943"/>
-      <w:bookmarkStart w:id="21" w:name="_Toc215350542"/>
-      <w:bookmarkStart w:id="22" w:name="_Toc215351133"/>
-      <w:r>
-        <w:t xml:space="preserve">2.5 </w:t>
-      </w:r>
-      <w:r>
-        <w:rPr>
-          <w:lang w:val="vi-VN"/>
-        </w:rPr>
-        <w:t>Trình bày tóm tắt cơ sở lý thuyết:</w:t>
-      </w:r>
-      <w:bookmarkEnd w:id="20"/>
-      <w:bookmarkEnd w:id="21"/>
-      <w:bookmarkEnd w:id="22"/>
-    </w:p>
-    <w:p>
-      <w:pPr>
-        <w:spacing w:after="120" w:line="288" w:lineRule="auto"/>
-        <w:jc w:val="both"/>
-        <w:rPr>
-          <w:szCs w:val="26"/>
-          <w:lang w:val="vi-VN"/>
-        </w:rPr>
-      </w:pPr>
-      <w:r>
-        <w:rPr>
-          <w:szCs w:val="26"/>
-        </w:rPr>
-        <w:t xml:space="preserve">- </w:t>
-      </w:r>
-      <w:r>
-        <w:rPr>
-          <w:szCs w:val="26"/>
-          <w:lang w:val="vi-VN"/>
-        </w:rPr>
-        <w:t>Tkinter</w:t>
-      </w:r>
-      <w:r>
-        <w:rPr>
-          <w:b/>
-          <w:bCs/>
-          <w:szCs w:val="26"/>
-          <w:lang w:val="vi-VN"/>
-        </w:rPr>
-        <w:t>:</w:t>
-      </w:r>
-      <w:r>
-        <w:rPr>
-          <w:szCs w:val="26"/>
-          <w:lang w:val="vi-VN"/>
-        </w:rPr>
-        <w:t xml:space="preserve"> Giới thiệu về thư viện GUI tiêu chuẩn của Python, các thành phần chính sẽ sử dụng (Label, Entry, Button</w:t>
-      </w:r>
-      <w:r>
-        <w:rPr>
-          <w:szCs w:val="26"/>
-        </w:rPr>
-        <w:t>, Treeview</w:t>
-      </w:r>
-      <w:r>
-        <w:rPr>
-          <w:szCs w:val="26"/>
-          <w:lang w:val="vi-VN"/>
-        </w:rPr>
-        <w:t>).</w:t>
-      </w:r>
-    </w:p>
-    <w:p>
-      <w:pPr>
-        <w:spacing w:after="120" w:line="288" w:lineRule="auto"/>
-        <w:jc w:val="both"/>
-        <w:rPr>
-          <w:szCs w:val="26"/>
-          <w:lang w:val="vi-VN"/>
-        </w:rPr>
-      </w:pPr>
-      <w:r>
-        <w:rPr>
-          <w:szCs w:val="26"/>
-        </w:rPr>
-        <w:t xml:space="preserve">- </w:t>
-      </w:r>
-      <w:r>
-        <w:rPr>
-          <w:szCs w:val="26"/>
-          <w:lang w:val="vi-VN"/>
-        </w:rPr>
-        <w:t xml:space="preserve">Xử lý Dữ liệu: Giới thiệu ngắn gọn về thư viện </w:t>
-      </w:r>
-      <w:r>
-        <w:rPr>
-          <w:szCs w:val="26"/>
-        </w:rPr>
-        <w:t>pyodbc</w:t>
-      </w:r>
-      <w:r>
-        <w:rPr>
-          <w:szCs w:val="26"/>
-          <w:lang w:val="vi-VN"/>
-        </w:rPr>
-        <w:t xml:space="preserve"> </w:t>
-      </w:r>
-      <w:r>
-        <w:rPr>
-          <w:szCs w:val="26"/>
-        </w:rPr>
-        <w:t>.</w:t>
-      </w:r>
-    </w:p>
-    <w:p>
-      <w:pPr>
-        <w:pStyle w:val="u1"/>
-        <w:spacing w:line="288" w:lineRule="auto"/>
-        <w:rPr>
-          <w:lang w:val="vi-VN"/>
-        </w:rPr>
-      </w:pPr>
-      <w:bookmarkStart w:id="23" w:name="_Toc215350543"/>
-      <w:bookmarkStart w:id="24" w:name="_Toc215351134"/>
-      <w:r>
-        <w:rPr>
-          <w:lang w:val="vi-VN"/>
-        </w:rPr>
         <w:t>3. Kết quả đạt được và Demo Code</w:t>
       </w:r>
-      <w:bookmarkEnd w:id="23"/>
-      <w:bookmarkEnd w:id="24"/>
+      <w:bookmarkEnd w:id="25"/>
+      <w:bookmarkEnd w:id="26"/>
     </w:p>
     <w:p>
       <w:pPr>
@@ -2739,7 +3080,20 @@
           <w:szCs w:val="26"/>
           <w:lang w:val="vi-VN"/>
         </w:rPr>
-        <w:t xml:space="preserve">Tên bài hát, Nghệ sĩ, Thể loại, </w:t>
+        <w:t xml:space="preserve">Tên bài hát, </w:t>
+      </w:r>
+      <w:r>
+        <w:rPr>
+          <w:szCs w:val="26"/>
+        </w:rPr>
+        <w:t>Tên ca</w:t>
+      </w:r>
+      <w:r>
+        <w:rPr>
+          <w:szCs w:val="26"/>
+          <w:lang w:val="vi-VN"/>
+        </w:rPr>
+        <w:t xml:space="preserve"> sĩ, Thể loại, </w:t>
       </w:r>
       <w:r>
         <w:rPr>
@@ -2867,7 +3221,6 @@
           <w:szCs w:val="26"/>
           <w:lang w:val="vi-VN"/>
         </w:rPr>
-        <w:lastRenderedPageBreak/>
         <w:t>Tìm kiếm:</w:t>
       </w:r>
       <w:r>
@@ -3051,16 +3404,20 @@
     <w:p>
       <w:pPr>
         <w:pStyle w:val="u2"/>
-        <w:numPr>
-          <w:ilvl w:val="0"/>
-          <w:numId w:val="45"/>
-        </w:numPr>
-      </w:pPr>
-      <w:bookmarkStart w:id="25" w:name="_Toc215351135"/>
-      <w:r>
-        <w:t>THIẾT KẾ GIAO DIỆN QUẢN LÝ NHÂN VIÊN</w:t>
-      </w:r>
-      <w:bookmarkEnd w:id="25"/>
+        <w:ind w:left="360"/>
+      </w:pPr>
+      <w:bookmarkStart w:id="27" w:name="_Toc215386913"/>
+      <w:r>
+        <w:lastRenderedPageBreak/>
+        <w:t xml:space="preserve">A. </w:t>
+      </w:r>
+      <w:r>
+        <w:t xml:space="preserve">THIẾT KẾ GIAO DIỆN QUẢN LÝ </w:t>
+      </w:r>
+      <w:r>
+        <w:t>BÀI HÁT</w:t>
+      </w:r>
+      <w:bookmarkEnd w:id="27"/>
     </w:p>
     <w:p>
       <w:pPr>
@@ -3127,16 +3484,16 @@
     <w:p>
       <w:pPr>
         <w:pStyle w:val="u2"/>
-        <w:numPr>
-          <w:ilvl w:val="0"/>
-          <w:numId w:val="45"/>
-        </w:numPr>
-      </w:pPr>
-      <w:bookmarkStart w:id="26" w:name="_Toc215351136"/>
+        <w:ind w:left="360"/>
+      </w:pPr>
+      <w:bookmarkStart w:id="28" w:name="_Toc215386914"/>
+      <w:r>
+        <w:t xml:space="preserve">B. </w:t>
+      </w:r>
       <w:r>
         <w:t>CÁC BƯỚC XÂY DỰNG ỨNG DỤNG</w:t>
       </w:r>
-      <w:bookmarkEnd w:id="26"/>
+      <w:bookmarkEnd w:id="28"/>
     </w:p>
     <w:p>
       <w:pPr>
@@ -3323,7 +3680,6 @@
           <w:szCs w:val="26"/>
           <w:lang w:val="vi-VN" w:eastAsia="vi-VN"/>
         </w:rPr>
-        <w:lastRenderedPageBreak/>
         <w:t>SQL</w:t>
       </w:r>
       <w:r>
@@ -3538,8 +3894,9 @@
           <w:lang w:eastAsia="vi-VN"/>
           <w14:ligatures w14:val="standardContextual"/>
         </w:rPr>
+        <w:lastRenderedPageBreak/>
         <w:drawing>
-          <wp:inline distT="0" distB="0" distL="0" distR="0" wp14:anchorId="50E2C7C3" wp14:editId="046D9D58">
+          <wp:inline distT="0" distB="0" distL="0" distR="0" wp14:anchorId="50E2C7C3" wp14:editId="67DE8130">
             <wp:extent cx="5220335" cy="1861820"/>
             <wp:effectExtent l="0" t="0" r="0" b="5080"/>
             <wp:docPr id="571840537" name="Hình ảnh 2"/>
@@ -4224,7 +4581,6 @@
         <w:rPr>
           <w:szCs w:val="26"/>
         </w:rPr>
-        <w:lastRenderedPageBreak/>
         <w:t>Sắp xếp bài nhạc theo thể loại.</w:t>
       </w:r>
     </w:p>
@@ -4387,6 +4743,7 @@
             <w14:round/>
           </w14:textOutline>
         </w:rPr>
+        <w:lastRenderedPageBreak/>
         <w:t xml:space="preserve">Thêm </w:t>
       </w:r>
       <w:r>
@@ -5193,9 +5550,31 @@
     </w:p>
     <w:p>
       <w:pPr>
+        <w:pStyle w:val="u2"/>
+        <w:rPr>
+          <w:b w:val="0"/>
+          <w:lang w:val="vi-VN" w:eastAsia="vi-VN"/>
+        </w:rPr>
+      </w:pPr>
+      <w:bookmarkStart w:id="29" w:name="_Toc215386915"/>
+      <w:r>
+        <w:rPr>
+          <w:lang w:val="vi-VN" w:eastAsia="vi-VN"/>
+        </w:rPr>
+        <w:t>C. HƯỚNG DẪN CÀI ĐẶT &amp; CODE ỨNG DỤNG</w:t>
+      </w:r>
+      <w:bookmarkEnd w:id="29"/>
+      <w:r>
+        <w:rPr>
+          <w:lang w:val="vi-VN" w:eastAsia="vi-VN"/>
+        </w:rPr>
+        <w:t xml:space="preserve"> </w:t>
+      </w:r>
+    </w:p>
+    <w:p>
+      <w:pPr>
         <w:spacing w:after="120" w:line="288" w:lineRule="auto"/>
         <w:rPr>
-          <w:b/>
           <w:color w:val="000000" w:themeColor="text1"/>
           <w:szCs w:val="26"/>
           <w:lang w:val="vi-VN" w:eastAsia="vi-VN"/>
@@ -5208,7 +5587,6 @@
       </w:pPr>
       <w:r>
         <w:rPr>
-          <w:b/>
           <w:color w:val="000000" w:themeColor="text1"/>
           <w:szCs w:val="26"/>
           <w:lang w:val="vi-VN" w:eastAsia="vi-VN"/>
@@ -5218,11 +5596,16 @@
             <w14:round/>
           </w14:textOutline>
         </w:rPr>
-        <w:t xml:space="preserve">C. HƯỚNG DẪN CÀI ĐẶT &amp; CODE ỨNG DỤNG </w:t>
-      </w:r>
-    </w:p>
-    <w:p>
-      <w:pPr>
+        <w:t xml:space="preserve">Ứng dụng sẽ có: </w:t>
+      </w:r>
+    </w:p>
+    <w:p>
+      <w:pPr>
+        <w:pStyle w:val="oancuaDanhsach"/>
+        <w:numPr>
+          <w:ilvl w:val="0"/>
+          <w:numId w:val="43"/>
+        </w:numPr>
         <w:spacing w:after="120" w:line="288" w:lineRule="auto"/>
         <w:rPr>
           <w:color w:val="000000" w:themeColor="text1"/>
@@ -5246,17 +5629,22 @@
             <w14:round/>
           </w14:textOutline>
         </w:rPr>
-        <w:t xml:space="preserve">Ứng dụng sẽ có: </w:t>
-      </w:r>
-    </w:p>
-    <w:p>
-      <w:pPr>
-        <w:pStyle w:val="oancuaDanhsach"/>
-        <w:numPr>
-          <w:ilvl w:val="0"/>
-          <w:numId w:val="43"/>
-        </w:numPr>
-        <w:spacing w:after="120" w:line="288" w:lineRule="auto"/>
+        <w:t xml:space="preserve">Giao diện nhập thông tin </w:t>
+      </w:r>
+      <w:r>
+        <w:rPr>
+          <w:color w:val="000000" w:themeColor="text1"/>
+          <w:szCs w:val="26"/>
+          <w:lang w:eastAsia="vi-VN"/>
+          <w14:textOutline w14:w="0" w14:cap="flat" w14:cmpd="sng" w14:algn="ctr">
+            <w14:noFill/>
+            <w14:prstDash w14:val="solid"/>
+            <w14:round/>
+          </w14:textOutline>
+        </w:rPr>
+        <w:t>bài nhạc</w:t>
+      </w:r>
+      <w:r>
         <w:rPr>
           <w:color w:val="000000" w:themeColor="text1"/>
           <w:szCs w:val="26"/>
@@ -5267,7 +5655,21 @@
             <w14:round/>
           </w14:textOutline>
         </w:rPr>
-      </w:pPr>
+        <w:t xml:space="preserve"> (Mã số, </w:t>
+      </w:r>
+      <w:r>
+        <w:rPr>
+          <w:color w:val="000000" w:themeColor="text1"/>
+          <w:szCs w:val="26"/>
+          <w:lang w:eastAsia="vi-VN"/>
+          <w14:textOutline w14:w="0" w14:cap="flat" w14:cmpd="sng" w14:algn="ctr">
+            <w14:noFill/>
+            <w14:prstDash w14:val="solid"/>
+            <w14:round/>
+          </w14:textOutline>
+        </w:rPr>
+        <w:t>Tên bài nhạc</w:t>
+      </w:r>
       <w:r>
         <w:rPr>
           <w:color w:val="000000" w:themeColor="text1"/>
@@ -5279,7 +5681,7 @@
             <w14:round/>
           </w14:textOutline>
         </w:rPr>
-        <w:t xml:space="preserve">Giao diện nhập thông tin </w:t>
+        <w:t xml:space="preserve">, </w:t>
       </w:r>
       <w:r>
         <w:rPr>
@@ -5292,20 +5694,7 @@
             <w14:round/>
           </w14:textOutline>
         </w:rPr>
-        <w:t>bài nhạc</w:t>
-      </w:r>
-      <w:r>
-        <w:rPr>
-          <w:color w:val="000000" w:themeColor="text1"/>
-          <w:szCs w:val="26"/>
-          <w:lang w:val="vi-VN" w:eastAsia="vi-VN"/>
-          <w14:textOutline w14:w="0" w14:cap="flat" w14:cmpd="sng" w14:algn="ctr">
-            <w14:noFill/>
-            <w14:prstDash w14:val="solid"/>
-            <w14:round/>
-          </w14:textOutline>
-        </w:rPr>
-        <w:t xml:space="preserve"> (Mã số, </w:t>
+        <w:t>Tên ca sĩ</w:t>
       </w:r>
       <w:r>
         <w:rPr>
@@ -5318,33 +5707,7 @@
             <w14:round/>
           </w14:textOutline>
         </w:rPr>
-        <w:t>Tên bài nhạc</w:t>
-      </w:r>
-      <w:r>
-        <w:rPr>
-          <w:color w:val="000000" w:themeColor="text1"/>
-          <w:szCs w:val="26"/>
-          <w:lang w:val="vi-VN" w:eastAsia="vi-VN"/>
-          <w14:textOutline w14:w="0" w14:cap="flat" w14:cmpd="sng" w14:algn="ctr">
-            <w14:noFill/>
-            <w14:prstDash w14:val="solid"/>
-            <w14:round/>
-          </w14:textOutline>
-        </w:rPr>
-        <w:t xml:space="preserve">, </w:t>
-      </w:r>
-      <w:r>
-        <w:rPr>
-          <w:color w:val="000000" w:themeColor="text1"/>
-          <w:szCs w:val="26"/>
-          <w:lang w:eastAsia="vi-VN"/>
-          <w14:textOutline w14:w="0" w14:cap="flat" w14:cmpd="sng" w14:algn="ctr">
-            <w14:noFill/>
-            <w14:prstDash w14:val="solid"/>
-            <w14:round/>
-          </w14:textOutline>
-        </w:rPr>
-        <w:t>Tác giả,</w:t>
+        <w:t>,</w:t>
       </w:r>
       <w:r>
         <w:rPr>
@@ -5793,7 +6156,6 @@
             <w14:round/>
           </w14:textOutline>
         </w:rPr>
-        <w:lastRenderedPageBreak/>
         <w:t xml:space="preserve">Giải thích: </w:t>
       </w:r>
     </w:p>
@@ -6062,6 +6424,7 @@
           <w:szCs w:val="26"/>
           <w14:ligatures w14:val="standardContextual"/>
         </w:rPr>
+        <w:lastRenderedPageBreak/>
         <w:drawing>
           <wp:inline distT="0" distB="0" distL="0" distR="0" wp14:anchorId="749AC487" wp14:editId="7153735B">
             <wp:extent cx="3695890" cy="4191215"/>
@@ -6336,7 +6699,7 @@
         </w:rPr>
         <w:lastRenderedPageBreak/>
         <w:drawing>
-          <wp:inline distT="0" distB="0" distL="0" distR="0" wp14:anchorId="010BA944" wp14:editId="21E5B56B">
+          <wp:inline distT="0" distB="0" distL="0" distR="0" wp14:anchorId="010BA944" wp14:editId="63F5CDA1">
             <wp:extent cx="5220335" cy="2240280"/>
             <wp:effectExtent l="0" t="0" r="0" b="7620"/>
             <wp:docPr id="1763494393" name="Hình ảnh 7"/>
@@ -6385,7 +6748,7 @@
           <w14:ligatures w14:val="standardContextual"/>
         </w:rPr>
         <w:drawing>
-          <wp:inline distT="0" distB="0" distL="0" distR="0" wp14:anchorId="1E1B2797" wp14:editId="081B7F0C">
+          <wp:inline distT="0" distB="0" distL="0" distR="0" wp14:anchorId="1E1B2797" wp14:editId="061B64C7">
             <wp:extent cx="5220335" cy="2189480"/>
             <wp:effectExtent l="0" t="0" r="0" b="1270"/>
             <wp:docPr id="488233993" name="Hình ảnh 8"/>
@@ -6484,7 +6847,7 @@
         </w:rPr>
         <w:lastRenderedPageBreak/>
         <w:drawing>
-          <wp:inline distT="0" distB="0" distL="0" distR="0" wp14:anchorId="70AAE84D" wp14:editId="1BD2FC08">
+          <wp:inline distT="0" distB="0" distL="0" distR="0" wp14:anchorId="70AAE84D" wp14:editId="543B6841">
             <wp:extent cx="5220335" cy="2225040"/>
             <wp:effectExtent l="0" t="0" r="0" b="3810"/>
             <wp:docPr id="1531547772" name="Hình ảnh 10"/>
@@ -6582,7 +6945,7 @@
           <w14:ligatures w14:val="standardContextual"/>
         </w:rPr>
         <w:drawing>
-          <wp:inline distT="0" distB="0" distL="0" distR="0" wp14:anchorId="25B711B4" wp14:editId="14DDCB75">
+          <wp:inline distT="0" distB="0" distL="0" distR="0" wp14:anchorId="25B711B4" wp14:editId="2D27357B">
             <wp:extent cx="5220335" cy="2301875"/>
             <wp:effectExtent l="0" t="0" r="0" b="3175"/>
             <wp:docPr id="1898190413" name="Hình ảnh 12"/>
@@ -10963,6 +11326,119 @@
     </w:lvl>
   </w:abstractNum>
   <w:abstractNum w:abstractNumId="35" w15:restartNumberingAfterBreak="0">
+    <w:nsid w:val="6A2D7DCB"/>
+    <w:multiLevelType w:val="hybridMultilevel"/>
+    <w:tmpl w:val="3056B236"/>
+    <w:lvl w:ilvl="0" w:tplc="04090001">
+      <w:start w:val="1"/>
+      <w:numFmt w:val="bullet"/>
+      <w:lvlText w:val=""/>
+      <w:lvlJc w:val="left"/>
+      <w:pPr>
+        <w:ind w:left="1440" w:hanging="360"/>
+      </w:pPr>
+      <w:rPr>
+        <w:rFonts w:ascii="Symbol" w:hAnsi="Symbol" w:hint="default"/>
+      </w:rPr>
+    </w:lvl>
+    <w:lvl w:ilvl="1" w:tplc="04090003" w:tentative="1">
+      <w:start w:val="1"/>
+      <w:numFmt w:val="bullet"/>
+      <w:lvlText w:val="o"/>
+      <w:lvlJc w:val="left"/>
+      <w:pPr>
+        <w:ind w:left="2160" w:hanging="360"/>
+      </w:pPr>
+      <w:rPr>
+        <w:rFonts w:ascii="Courier New" w:hAnsi="Courier New" w:cs="Courier New" w:hint="default"/>
+      </w:rPr>
+    </w:lvl>
+    <w:lvl w:ilvl="2" w:tplc="04090005" w:tentative="1">
+      <w:start w:val="1"/>
+      <w:numFmt w:val="bullet"/>
+      <w:lvlText w:val=""/>
+      <w:lvlJc w:val="left"/>
+      <w:pPr>
+        <w:ind w:left="2880" w:hanging="360"/>
+      </w:pPr>
+      <w:rPr>
+        <w:rFonts w:ascii="Wingdings" w:hAnsi="Wingdings" w:hint="default"/>
+      </w:rPr>
+    </w:lvl>
+    <w:lvl w:ilvl="3" w:tplc="04090001" w:tentative="1">
+      <w:start w:val="1"/>
+      <w:numFmt w:val="bullet"/>
+      <w:lvlText w:val=""/>
+      <w:lvlJc w:val="left"/>
+      <w:pPr>
+        <w:ind w:left="3600" w:hanging="360"/>
+      </w:pPr>
+      <w:rPr>
+        <w:rFonts w:ascii="Symbol" w:hAnsi="Symbol" w:hint="default"/>
+      </w:rPr>
+    </w:lvl>
+    <w:lvl w:ilvl="4" w:tplc="04090003" w:tentative="1">
+      <w:start w:val="1"/>
+      <w:numFmt w:val="bullet"/>
+      <w:lvlText w:val="o"/>
+      <w:lvlJc w:val="left"/>
+      <w:pPr>
+        <w:ind w:left="4320" w:hanging="360"/>
+      </w:pPr>
+      <w:rPr>
+        <w:rFonts w:ascii="Courier New" w:hAnsi="Courier New" w:cs="Courier New" w:hint="default"/>
+      </w:rPr>
+    </w:lvl>
+    <w:lvl w:ilvl="5" w:tplc="04090005" w:tentative="1">
+      <w:start w:val="1"/>
+      <w:numFmt w:val="bullet"/>
+      <w:lvlText w:val=""/>
+      <w:lvlJc w:val="left"/>
+      <w:pPr>
+        <w:ind w:left="5040" w:hanging="360"/>
+      </w:pPr>
+      <w:rPr>
+        <w:rFonts w:ascii="Wingdings" w:hAnsi="Wingdings" w:hint="default"/>
+      </w:rPr>
+    </w:lvl>
+    <w:lvl w:ilvl="6" w:tplc="04090001" w:tentative="1">
+      <w:start w:val="1"/>
+      <w:numFmt w:val="bullet"/>
+      <w:lvlText w:val=""/>
+      <w:lvlJc w:val="left"/>
+      <w:pPr>
+        <w:ind w:left="5760" w:hanging="360"/>
+      </w:pPr>
+      <w:rPr>
+        <w:rFonts w:ascii="Symbol" w:hAnsi="Symbol" w:hint="default"/>
+      </w:rPr>
+    </w:lvl>
+    <w:lvl w:ilvl="7" w:tplc="04090003" w:tentative="1">
+      <w:start w:val="1"/>
+      <w:numFmt w:val="bullet"/>
+      <w:lvlText w:val="o"/>
+      <w:lvlJc w:val="left"/>
+      <w:pPr>
+        <w:ind w:left="6480" w:hanging="360"/>
+      </w:pPr>
+      <w:rPr>
+        <w:rFonts w:ascii="Courier New" w:hAnsi="Courier New" w:cs="Courier New" w:hint="default"/>
+      </w:rPr>
+    </w:lvl>
+    <w:lvl w:ilvl="8" w:tplc="04090005" w:tentative="1">
+      <w:start w:val="1"/>
+      <w:numFmt w:val="bullet"/>
+      <w:lvlText w:val=""/>
+      <w:lvlJc w:val="left"/>
+      <w:pPr>
+        <w:ind w:left="7200" w:hanging="360"/>
+      </w:pPr>
+      <w:rPr>
+        <w:rFonts w:ascii="Wingdings" w:hAnsi="Wingdings" w:hint="default"/>
+      </w:rPr>
+    </w:lvl>
+  </w:abstractNum>
+  <w:abstractNum w:abstractNumId="36" w15:restartNumberingAfterBreak="0">
     <w:nsid w:val="6AB27F19"/>
     <w:multiLevelType w:val="hybridMultilevel"/>
     <w:tmpl w:val="D6FE6D86"/>
@@ -11075,7 +11551,7 @@
       </w:rPr>
     </w:lvl>
   </w:abstractNum>
-  <w:abstractNum w:abstractNumId="36" w15:restartNumberingAfterBreak="0">
+  <w:abstractNum w:abstractNumId="37" w15:restartNumberingAfterBreak="0">
     <w:nsid w:val="6AF50979"/>
     <w:multiLevelType w:val="hybridMultilevel"/>
     <w:tmpl w:val="B0B6E71E"/>
@@ -11188,7 +11664,7 @@
       </w:rPr>
     </w:lvl>
   </w:abstractNum>
-  <w:abstractNum w:abstractNumId="37" w15:restartNumberingAfterBreak="0">
+  <w:abstractNum w:abstractNumId="38" w15:restartNumberingAfterBreak="0">
     <w:nsid w:val="6FE14A5E"/>
     <w:multiLevelType w:val="hybridMultilevel"/>
     <w:tmpl w:val="83584FAA"/>
@@ -11277,7 +11753,7 @@
       </w:pPr>
     </w:lvl>
   </w:abstractNum>
-  <w:abstractNum w:abstractNumId="38" w15:restartNumberingAfterBreak="0">
+  <w:abstractNum w:abstractNumId="39" w15:restartNumberingAfterBreak="0">
     <w:nsid w:val="712973DE"/>
     <w:multiLevelType w:val="hybridMultilevel"/>
     <w:tmpl w:val="7720641C"/>
@@ -11366,7 +11842,7 @@
       </w:pPr>
     </w:lvl>
   </w:abstractNum>
-  <w:abstractNum w:abstractNumId="39" w15:restartNumberingAfterBreak="0">
+  <w:abstractNum w:abstractNumId="40" w15:restartNumberingAfterBreak="0">
     <w:nsid w:val="74B21C98"/>
     <w:multiLevelType w:val="hybridMultilevel"/>
     <w:tmpl w:val="94B08B52"/>
@@ -11479,7 +11955,7 @@
       </w:rPr>
     </w:lvl>
   </w:abstractNum>
-  <w:abstractNum w:abstractNumId="40" w15:restartNumberingAfterBreak="0">
+  <w:abstractNum w:abstractNumId="41" w15:restartNumberingAfterBreak="0">
     <w:nsid w:val="77CC18D9"/>
     <w:multiLevelType w:val="hybridMultilevel"/>
     <w:tmpl w:val="F656DE8A"/>
@@ -11592,7 +12068,7 @@
       </w:rPr>
     </w:lvl>
   </w:abstractNum>
-  <w:abstractNum w:abstractNumId="41" w15:restartNumberingAfterBreak="0">
+  <w:abstractNum w:abstractNumId="42" w15:restartNumberingAfterBreak="0">
     <w:nsid w:val="799A6C02"/>
     <w:multiLevelType w:val="multilevel"/>
     <w:tmpl w:val="9738C4D2"/>
@@ -11741,7 +12217,7 @@
       </w:rPr>
     </w:lvl>
   </w:abstractNum>
-  <w:abstractNum w:abstractNumId="42" w15:restartNumberingAfterBreak="0">
+  <w:abstractNum w:abstractNumId="43" w15:restartNumberingAfterBreak="0">
     <w:nsid w:val="7AC9466D"/>
     <w:multiLevelType w:val="hybridMultilevel"/>
     <w:tmpl w:val="FCFA9B9E"/>
@@ -11854,7 +12330,7 @@
       </w:rPr>
     </w:lvl>
   </w:abstractNum>
-  <w:abstractNum w:abstractNumId="43" w15:restartNumberingAfterBreak="0">
+  <w:abstractNum w:abstractNumId="44" w15:restartNumberingAfterBreak="0">
     <w:nsid w:val="7CB1638C"/>
     <w:multiLevelType w:val="hybridMultilevel"/>
     <w:tmpl w:val="DFD6D908"/>
@@ -11967,7 +12443,7 @@
       </w:rPr>
     </w:lvl>
   </w:abstractNum>
-  <w:abstractNum w:abstractNumId="44" w15:restartNumberingAfterBreak="0">
+  <w:abstractNum w:abstractNumId="45" w15:restartNumberingAfterBreak="0">
     <w:nsid w:val="7F04075F"/>
     <w:multiLevelType w:val="hybridMultilevel"/>
     <w:tmpl w:val="04A2F7B0"/>
@@ -12084,7 +12560,7 @@
     <w:abstractNumId w:val="21"/>
   </w:num>
   <w:num w:numId="2" w16cid:durableId="156574397">
-    <w:abstractNumId w:val="40"/>
+    <w:abstractNumId w:val="41"/>
   </w:num>
   <w:num w:numId="3" w16cid:durableId="351303652">
     <w:abstractNumId w:val="17"/>
@@ -12111,7 +12587,7 @@
     <w:abstractNumId w:val="9"/>
   </w:num>
   <w:num w:numId="11" w16cid:durableId="1584334941">
-    <w:abstractNumId w:val="38"/>
+    <w:abstractNumId w:val="39"/>
   </w:num>
   <w:num w:numId="12" w16cid:durableId="278729803">
     <w:abstractNumId w:val="19"/>
@@ -12123,7 +12599,7 @@
     <w:abstractNumId w:val="10"/>
   </w:num>
   <w:num w:numId="15" w16cid:durableId="809640475">
-    <w:abstractNumId w:val="39"/>
+    <w:abstractNumId w:val="40"/>
   </w:num>
   <w:num w:numId="16" w16cid:durableId="1958216360">
     <w:abstractNumId w:val="20"/>
@@ -12135,19 +12611,19 @@
     <w:abstractNumId w:val="28"/>
   </w:num>
   <w:num w:numId="19" w16cid:durableId="1129786477">
-    <w:abstractNumId w:val="43"/>
+    <w:abstractNumId w:val="44"/>
   </w:num>
   <w:num w:numId="20" w16cid:durableId="1805805764">
     <w:abstractNumId w:val="8"/>
   </w:num>
   <w:num w:numId="21" w16cid:durableId="434860766">
-    <w:abstractNumId w:val="35"/>
+    <w:abstractNumId w:val="36"/>
   </w:num>
   <w:num w:numId="22" w16cid:durableId="29845824">
     <w:abstractNumId w:val="0"/>
   </w:num>
   <w:num w:numId="23" w16cid:durableId="994993448">
-    <w:abstractNumId w:val="42"/>
+    <w:abstractNumId w:val="43"/>
   </w:num>
   <w:num w:numId="24" w16cid:durableId="524174016">
     <w:abstractNumId w:val="11"/>
@@ -12159,7 +12635,7 @@
     <w:abstractNumId w:val="32"/>
   </w:num>
   <w:num w:numId="27" w16cid:durableId="461651786">
-    <w:abstractNumId w:val="41"/>
+    <w:abstractNumId w:val="42"/>
   </w:num>
   <w:num w:numId="28" w16cid:durableId="1547058496">
     <w:abstractNumId w:val="4"/>
@@ -12183,7 +12659,7 @@
     <w:abstractNumId w:val="15"/>
   </w:num>
   <w:num w:numId="35" w16cid:durableId="257569547">
-    <w:abstractNumId w:val="36"/>
+    <w:abstractNumId w:val="37"/>
   </w:num>
   <w:num w:numId="36" w16cid:durableId="583958375">
     <w:abstractNumId w:val="24"/>
@@ -12198,7 +12674,7 @@
     <w:abstractNumId w:val="31"/>
   </w:num>
   <w:num w:numId="40" w16cid:durableId="1514875169">
-    <w:abstractNumId w:val="44"/>
+    <w:abstractNumId w:val="45"/>
   </w:num>
   <w:num w:numId="41" w16cid:durableId="1278638473">
     <w:abstractNumId w:val="25"/>
@@ -12213,7 +12689,10 @@
     <w:abstractNumId w:val="1"/>
   </w:num>
   <w:num w:numId="45" w16cid:durableId="1870139617">
-    <w:abstractNumId w:val="37"/>
+    <w:abstractNumId w:val="38"/>
+  </w:num>
+  <w:num w:numId="46" w16cid:durableId="1170561419">
+    <w:abstractNumId w:val="35"/>
   </w:num>
 </w:numbering>
 </file>
@@ -12654,12 +13133,15 @@
     <w:next w:val="Binhthng"/>
     <w:link w:val="u2Char"/>
     <w:qFormat/>
-    <w:rsid w:val="001E087A"/>
+    <w:rsid w:val="008C3A09"/>
     <w:pPr>
       <w:keepNext/>
       <w:spacing w:before="120" w:after="120"/>
       <w:outlineLvl w:val="1"/>
     </w:pPr>
+    <w:rPr>
+      <w:b/>
+    </w:rPr>
   </w:style>
   <w:style w:type="paragraph" w:styleId="u3">
     <w:name w:val="heading 3"/>
@@ -12677,7 +13159,6 @@
   <w:style w:type="character" w:default="1" w:styleId="Phngmcinhcuaoanvn">
     <w:name w:val="Default Paragraph Font"/>
     <w:uiPriority w:val="1"/>
-    <w:semiHidden/>
     <w:unhideWhenUsed/>
   </w:style>
   <w:style w:type="table" w:default="1" w:styleId="BangThngthng">
@@ -12719,9 +13200,10 @@
     <w:name w:val="Đầu đề 2 Char"/>
     <w:basedOn w:val="Phngmcinhcuaoanvn"/>
     <w:link w:val="u2"/>
-    <w:rsid w:val="001E087A"/>
+    <w:rsid w:val="008C3A09"/>
     <w:rPr>
       <w:rFonts w:eastAsia="Times New Roman" w:cs="Times New Roman"/>
+      <w:b/>
       <w:kern w:val="0"/>
       <w:sz w:val="26"/>
       <w:szCs w:val="20"/>

</xml_diff>